<commit_message>
Documentation technique + gestion des cas d'erreur
</commit_message>
<xml_diff>
--- a/Guide-Technique.docx
+++ b/Guide-Technique.docx
@@ -1,12 +1,17 @@
 
 <file path=word/document.xml><?xml version="1.0" encoding="utf-8"?>
-<w:document xmlns:wpc="http://schemas.microsoft.com/office/word/2010/wordprocessingCanvas" xmlns:mc="http://schemas.openxmlformats.org/markup-compatibility/2006" xmlns:o="urn:schemas-microsoft-com:office:office" xmlns:r="http://schemas.openxmlformats.org/officeDocument/2006/relationships" xmlns:m="http://schemas.openxmlformats.org/officeDocument/2006/math" xmlns:v="urn:schemas-microsoft-com:vml" xmlns:wp14="http://schemas.microsoft.com/office/word/2010/wordprocessingDrawing" xmlns:wp="http://schemas.openxmlformats.org/drawingml/2006/wordprocessingDrawing" xmlns:w10="urn:schemas-microsoft-com:office:word" xmlns:w="http://schemas.openxmlformats.org/wordprocessingml/2006/main" xmlns:w14="http://schemas.microsoft.com/office/word/2010/wordml" xmlns:wpg="http://schemas.microsoft.com/office/word/2010/wordprocessingGroup" xmlns:wpi="http://schemas.microsoft.com/office/word/2010/wordprocessingInk" xmlns:wne="http://schemas.microsoft.com/office/word/2006/wordml" xmlns:wps="http://schemas.microsoft.com/office/word/2010/wordprocessingShape" mc:Ignorable="w14 wp14">
+<w:document xmlns:wpc="http://schemas.microsoft.com/office/word/2010/wordprocessingCanvas" xmlns:mo="http://schemas.microsoft.com/office/mac/office/2008/main" xmlns:mc="http://schemas.openxmlformats.org/markup-compatibility/2006" xmlns:mv="urn:schemas-microsoft-com:mac:vml" xmlns:o="urn:schemas-microsoft-com:office:office" xmlns:r="http://schemas.openxmlformats.org/officeDocument/2006/relationships" xmlns:m="http://schemas.openxmlformats.org/officeDocument/2006/math" xmlns:v="urn:schemas-microsoft-com:vml" xmlns:wp14="http://schemas.microsoft.com/office/word/2010/wordprocessingDrawing" xmlns:wp="http://schemas.openxmlformats.org/drawingml/2006/wordprocessingDrawing" xmlns:w10="urn:schemas-microsoft-com:office:word" xmlns:w="http://schemas.openxmlformats.org/wordprocessingml/2006/main" xmlns:w14="http://schemas.microsoft.com/office/word/2010/wordml" xmlns:wpg="http://schemas.microsoft.com/office/word/2010/wordprocessingGroup" xmlns:wpi="http://schemas.microsoft.com/office/word/2010/wordprocessingInk" xmlns:wne="http://schemas.microsoft.com/office/word/2006/wordml" xmlns:wps="http://schemas.microsoft.com/office/word/2010/wordprocessingShape" mc:Ignorable="w14 wp14">
   <w:body>
     <w:sdt>
       <w:sdtPr>
         <w:rPr>
+          <w:rFonts w:asciiTheme="minorHAnsi" w:eastAsiaTheme="minorHAnsi" w:hAnsiTheme="minorHAnsi" w:cstheme="minorBidi"/>
+          <w:color w:val="auto"/>
+          <w:spacing w:val="0"/>
+          <w:kern w:val="0"/>
           <w:sz w:val="140"/>
           <w:szCs w:val="140"/>
+          <w:lang w:eastAsia="en-US"/>
         </w:rPr>
         <w:id w:val="-1221290093"/>
         <w:docPartObj>
@@ -16,12 +21,9 @@
       </w:sdtPr>
       <w:sdtEndPr>
         <w:rPr>
-          <w:rFonts w:asciiTheme="minorHAnsi" w:eastAsiaTheme="minorEastAsia" w:hAnsiTheme="minorHAnsi" w:cstheme="minorBidi"/>
+          <w:rFonts w:eastAsiaTheme="minorEastAsia"/>
           <w:b/>
           <w:bCs/>
-          <w:color w:val="auto"/>
-          <w:spacing w:val="0"/>
-          <w:kern w:val="0"/>
           <w:sz w:val="22"/>
           <w:szCs w:val="22"/>
         </w:rPr>
@@ -124,6 +126,7 @@
               </w:tcPr>
               <w:p>
                 <w:pPr>
+                  <w:jc w:val="center"/>
                   <w:rPr>
                     <w:color w:val="000000" w:themeColor="text1"/>
                     <w:sz w:val="24"/>
@@ -133,6 +136,7 @@
                 <w:sdt>
                   <w:sdtPr>
                     <w:rPr>
+                      <w:b/>
                       <w:color w:val="000000" w:themeColor="text1"/>
                       <w:sz w:val="24"/>
                       <w:szCs w:val="24"/>
@@ -142,13 +146,18 @@
                     <w:placeholder>
                       <w:docPart w:val="5CB35725339C4051AF3E9B5EF46E552E"/>
                     </w:placeholder>
-                    <w:showingPlcHdr/>
                     <w:dataBinding w:prefixMappings="xmlns:ns0='http://schemas.microsoft.com/office/2006/coverPageProps'" w:xpath="/ns0:CoverPageProperties[1]/ns0:Abstract[1]" w:storeItemID="{55AF091B-3C7A-41E3-B477-F2FDAA23CFDA}"/>
                     <w:text/>
                   </w:sdtPr>
                   <w:sdtContent>
                     <w:r>
-                      <w:t>[Tapez le résumé du document ici. Il s’agit généralement d’une courte synthèse du document.]</w:t>
+                      <w:rPr>
+                        <w:b/>
+                        <w:color w:val="000000" w:themeColor="text1"/>
+                        <w:sz w:val="24"/>
+                        <w:szCs w:val="24"/>
+                      </w:rPr>
+                      <w:t>Placement de machines virtuelles dans un centre de données alimenté par des énergies renouvelables.</w:t>
                     </w:r>
                   </w:sdtContent>
                 </w:sdt>
@@ -168,11 +177,12 @@
           <w:r>
             <w:rPr>
               <w:noProof/>
+              <w:lang w:eastAsia="fr-FR"/>
             </w:rPr>
             <mc:AlternateContent>
               <mc:Choice Requires="wps">
                 <w:drawing>
-                  <wp:anchor distT="0" distB="0" distL="114300" distR="114300" simplePos="0" relativeHeight="251661312" behindDoc="1" locked="0" layoutInCell="1" allowOverlap="1" wp14:anchorId="256BB9DA" wp14:editId="30C5A821">
+                  <wp:anchor distT="0" distB="0" distL="114300" distR="114300" simplePos="0" relativeHeight="251661312" behindDoc="1" locked="0" layoutInCell="1" allowOverlap="1" wp14:anchorId="31CCBC6D" wp14:editId="16658209">
                     <wp:simplePos x="0" y="0"/>
                     <wp:positionH relativeFrom="page">
                       <wp:align>center</wp:align>
@@ -268,11 +278,12 @@
           <w:r>
             <w:rPr>
               <w:noProof/>
+              <w:lang w:eastAsia="fr-FR"/>
             </w:rPr>
             <mc:AlternateContent>
               <mc:Choice Requires="wps">
                 <w:drawing>
-                  <wp:anchor distT="0" distB="0" distL="114300" distR="114300" simplePos="0" relativeHeight="251659264" behindDoc="0" locked="0" layoutInCell="1" allowOverlap="1" wp14:anchorId="29CFBBDA" wp14:editId="21666713">
+                  <wp:anchor distT="0" distB="0" distL="114300" distR="114300" simplePos="0" relativeHeight="251659264" behindDoc="0" locked="0" layoutInCell="1" allowOverlap="1" wp14:anchorId="4F3A3DFA" wp14:editId="08688E32">
                     <wp:simplePos x="0" y="0"/>
                     <mc:AlternateContent>
                       <mc:Choice Requires="wp14">
@@ -289,7 +300,7 @@
                     <wp:positionV relativeFrom="margin">
                       <wp:align>bottom</wp:align>
                     </wp:positionV>
-                    <wp:extent cx="5943600" cy="389890"/>
+                    <wp:extent cx="5760720" cy="276225"/>
                     <wp:effectExtent l="0" t="0" r="0" b="0"/>
                     <wp:wrapNone/>
                     <wp:docPr id="53" name="Zone de texte 53"/>
@@ -301,7 +312,7 @@
                           <wps:spPr>
                             <a:xfrm>
                               <a:off x="0" y="0"/>
-                              <a:ext cx="5943600" cy="389890"/>
+                              <a:ext cx="5760720" cy="276225"/>
                             </a:xfrm>
                             <a:prstGeom prst="rect">
                               <a:avLst/>
@@ -359,11 +370,11 @@
               </mc:Choice>
               <mc:Fallback>
                 <w:pict>
-                  <v:shapetype id="_x0000_t202" coordsize="21600,21600" o:spt="202" path="m,l,21600r21600,l21600,xe">
+                  <v:shapetype id="_x0000_t202" coordsize="21600,21600" o:spt="202" path="m0,0l0,21600,21600,21600,21600,0xe">
                     <v:stroke joinstyle="miter"/>
                     <v:path gradientshapeok="t" o:connecttype="rect"/>
                   </v:shapetype>
-                  <v:shape id="Zone de texte 53" o:spid="_x0000_s1026" type="#_x0000_t202" style="position:absolute;margin-left:0;margin-top:0;width:468pt;height:30.7pt;z-index:251659264;visibility:visible;mso-wrap-style:square;mso-width-percent:1000;mso-height-percent:150;mso-left-percent:0;mso-wrap-distance-left:9pt;mso-wrap-distance-top:0;mso-wrap-distance-right:9pt;mso-wrap-distance-bottom:0;mso-position-horizontal-relative:margin;mso-position-vertical:bottom;mso-position-vertical-relative:margin;mso-width-percent:1000;mso-height-percent:150;mso-left-percent:0;mso-width-relative:margin;mso-height-relative:margin;v-text-anchor:bottom" o:gfxdata="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" filled="f" stroked="f" strokeweight=".5pt">
+                  <v:shape id="Zone de texte 53" o:spid="_x0000_s1026" type="#_x0000_t202" style="position:absolute;margin-left:0;margin-top:0;width:453.6pt;height:21.75pt;z-index:251659264;visibility:visible;mso-wrap-style:square;mso-width-percent:1000;mso-height-percent:150;mso-left-percent:0;mso-wrap-distance-left:9pt;mso-wrap-distance-top:0;mso-wrap-distance-right:9pt;mso-wrap-distance-bottom:0;mso-position-horizontal-relative:margin;mso-position-vertical:bottom;mso-position-vertical-relative:margin;mso-width-percent:1000;mso-height-percent:150;mso-left-percent:0;mso-width-relative:margin;mso-height-relative:margin;v-text-anchor:bottom" o:gfxdata="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" filled="f" stroked="f" strokeweight=".5pt">
                     <v:textbox style="mso-fit-shape-to-text:t">
                       <w:txbxContent>
                         <w:sdt>
@@ -400,11 +411,12 @@
           <w:r>
             <w:rPr>
               <w:noProof/>
+              <w:lang w:eastAsia="fr-FR"/>
             </w:rPr>
             <mc:AlternateContent>
               <mc:Choice Requires="wps">
                 <w:drawing>
-                  <wp:anchor distT="0" distB="0" distL="114300" distR="114300" simplePos="0" relativeHeight="251660288" behindDoc="0" locked="0" layoutInCell="1" allowOverlap="1" wp14:anchorId="708D0550" wp14:editId="6D11BDDA">
+                  <wp:anchor distT="0" distB="0" distL="114300" distR="114300" simplePos="0" relativeHeight="251660288" behindDoc="0" locked="0" layoutInCell="1" allowOverlap="1" wp14:anchorId="2E23B6A2" wp14:editId="2B222D9C">
                     <wp:simplePos x="0" y="0"/>
                     <wp:positionH relativeFrom="page">
                       <wp:align>center</wp:align>
@@ -474,11 +486,12 @@
           <w:r>
             <w:rPr>
               <w:noProof/>
+              <w:lang w:eastAsia="fr-FR"/>
             </w:rPr>
             <mc:AlternateContent>
               <mc:Choice Requires="wps">
                 <w:drawing>
-                  <wp:anchor distT="0" distB="0" distL="114300" distR="114300" simplePos="0" relativeHeight="251662336" behindDoc="0" locked="0" layoutInCell="1" allowOverlap="1" wp14:anchorId="5CAD54B2" wp14:editId="00971E4A">
+                  <wp:anchor distT="0" distB="0" distL="114300" distR="114300" simplePos="0" relativeHeight="251662336" behindDoc="0" locked="0" layoutInCell="1" allowOverlap="1" wp14:anchorId="593C7B75" wp14:editId="005923C8">
                     <wp:simplePos x="0" y="0"/>
                     <wp:positionH relativeFrom="margin">
                       <wp:align>center</wp:align>
@@ -559,21 +572,21 @@
     </w:sdt>
     <w:sdt>
       <w:sdtPr>
+        <w:rPr>
+          <w:rFonts w:asciiTheme="minorHAnsi" w:eastAsiaTheme="minorHAnsi" w:hAnsiTheme="minorHAnsi" w:cstheme="minorBidi"/>
+          <w:b w:val="0"/>
+          <w:bCs w:val="0"/>
+          <w:color w:val="auto"/>
+          <w:sz w:val="22"/>
+          <w:szCs w:val="22"/>
+          <w:lang w:eastAsia="en-US"/>
+        </w:rPr>
         <w:id w:val="627748383"/>
         <w:docPartObj>
           <w:docPartGallery w:val="Table of Contents"/>
           <w:docPartUnique/>
         </w:docPartObj>
       </w:sdtPr>
-      <w:sdtEndPr>
-        <w:rPr>
-          <w:rFonts w:asciiTheme="minorHAnsi" w:eastAsiaTheme="minorHAnsi" w:hAnsiTheme="minorHAnsi" w:cstheme="minorBidi"/>
-          <w:color w:val="auto"/>
-          <w:sz w:val="22"/>
-          <w:szCs w:val="22"/>
-          <w:lang w:eastAsia="en-US"/>
-        </w:rPr>
-      </w:sdtEndPr>
       <w:sdtContent>
         <w:p>
           <w:pPr>
@@ -620,6 +633,66 @@
     <w:p/>
     <w:p>
       <w:r>
+        <w:t>Développé par plusieurs universités, ce projet a pour but d’adapter la charge de travail (et donc la consommation électrique) des serveurs et ressources informatiques en fonction de la disponibilité en énergies vertes.</w:t>
+      </w:r>
+      <w:r>
+        <w:t xml:space="preserve"> </w:t>
+      </w:r>
+    </w:p>
+    <w:p>
+      <w:r>
+        <w:t>Il s’agit donc d’une étude d’impact de la consommation électrique des serveurs informatiques.</w:t>
+      </w:r>
+    </w:p>
+    <w:p/>
+    <w:p>
+      <w:r>
+        <w:t>On distinguera 2 types de job (tâche)</w:t>
+      </w:r>
+    </w:p>
+    <w:p>
+      <w:pPr>
+        <w:pStyle w:val="Paragraphedeliste"/>
+        <w:numPr>
+          <w:ilvl w:val="0"/>
+          <w:numId w:val="2"/>
+        </w:numPr>
+      </w:pPr>
+      <w:r>
+        <w:t>serveur Web (job T) : tournent tous les jours, nous n’avons pas la main sur leur exécution</w:t>
+      </w:r>
+    </w:p>
+    <w:p>
+      <w:pPr>
+        <w:pStyle w:val="Paragraphedeliste"/>
+        <w:numPr>
+          <w:ilvl w:val="0"/>
+          <w:numId w:val="2"/>
+        </w:numPr>
+      </w:pPr>
+      <w:r>
+        <w:t xml:space="preserve">batch (job B) : exécutés sans contraintes calendaires </w:t>
+      </w:r>
+    </w:p>
+    <w:p/>
+    <w:p>
+      <w:r>
+        <w:t>L’exécution des jobs a besoin de X ressources énergétiques par heures. Toutefois, la charge de travail et la disponibilité en énergies vertes ne sont pas régulières dans le temps. Il faut trouver un moyen d’alimenter les serveurs en utilisant au maximum les énergies renouvelables afin de minimiser notre empreinte énergétique.</w:t>
+      </w:r>
+    </w:p>
+    <w:p/>
+    <w:p>
+      <w:r>
+        <w:t>Notre piste d’action : Agir sur la charge de travail afin d’adapter la consommation à la disponibilité en énergies vertes.</w:t>
+      </w:r>
+    </w:p>
+    <w:p>
+      <w:r>
+        <w:t>Pour cela, il faudra optimiser la répartition des tâches de type B (batch) dans le temps afin de minimiser la consommation d’énergie EDF et quantifier l’énergie verte gaspillée (i.e. non utilisée).</w:t>
+      </w:r>
+    </w:p>
+    <w:p>
+      <w:r>
         <w:br w:type="page"/>
       </w:r>
     </w:p>
@@ -638,12 +711,126 @@
     </w:p>
     <w:p/>
     <w:p>
-      <w:bookmarkStart w:id="0" w:name="_GoBack"/>
-      <w:bookmarkEnd w:id="0"/>
-    </w:p>
-    <w:p>
-      <w:r>
-        <w:br w:type="page"/>
+      <w:pPr>
+        <w:jc w:val="center"/>
+      </w:pPr>
+      <w:r>
+        <w:rPr>
+          <w:noProof/>
+          <w:lang w:eastAsia="fr-FR"/>
+        </w:rPr>
+        <w:drawing>
+          <wp:inline distT="0" distB="0" distL="0" distR="0" wp14:anchorId="45457095" wp14:editId="5C241B8E">
+            <wp:extent cx="3269116" cy="4834052"/>
+            <wp:effectExtent l="0" t="0" r="7620" b="0"/>
+            <wp:docPr id="4" name="Image 4" descr="Macintosh HD:Users:clement:Desktop:epoc archi.tiff"/>
+            <wp:cNvGraphicFramePr>
+              <a:graphicFrameLocks xmlns:a="http://schemas.openxmlformats.org/drawingml/2006/main" noChangeAspect="1"/>
+            </wp:cNvGraphicFramePr>
+            <a:graphic xmlns:a="http://schemas.openxmlformats.org/drawingml/2006/main">
+              <a:graphicData uri="http://schemas.openxmlformats.org/drawingml/2006/picture">
+                <pic:pic xmlns:pic="http://schemas.openxmlformats.org/drawingml/2006/picture">
+                  <pic:nvPicPr>
+                    <pic:cNvPr id="1" name="Picture 4" descr="Macintosh HD:Users:clement:Desktop:epoc archi.tiff"/>
+                    <pic:cNvPicPr>
+                      <a:picLocks noChangeAspect="1" noChangeArrowheads="1"/>
+                    </pic:cNvPicPr>
+                  </pic:nvPicPr>
+                  <pic:blipFill rotWithShape="1">
+                    <a:blip r:embed="rId12">
+                      <a:extLst>
+                        <a:ext uri="{28A0092B-C50C-407E-A947-70E740481C1C}">
+                          <a14:useLocalDpi xmlns:a14="http://schemas.microsoft.com/office/drawing/2010/main" val="0"/>
+                        </a:ext>
+                      </a:extLst>
+                    </a:blip>
+                    <a:srcRect t="1110"/>
+                    <a:stretch/>
+                  </pic:blipFill>
+                  <pic:spPr bwMode="auto">
+                    <a:xfrm>
+                      <a:off x="0" y="0"/>
+                      <a:ext cx="3269541" cy="4834680"/>
+                    </a:xfrm>
+                    <a:prstGeom prst="rect">
+                      <a:avLst/>
+                    </a:prstGeom>
+                    <a:noFill/>
+                    <a:ln>
+                      <a:noFill/>
+                    </a:ln>
+                    <a:extLst>
+                      <a:ext uri="{53640926-AAD7-44d8-BBD7-CCE9431645EC}">
+                        <a14:shadowObscured xmlns:a14="http://schemas.microsoft.com/office/drawing/2010/main"/>
+                      </a:ext>
+                    </a:extLst>
+                  </pic:spPr>
+                </pic:pic>
+              </a:graphicData>
+            </a:graphic>
+          </wp:inline>
+        </w:drawing>
+      </w:r>
+    </w:p>
+    <w:p>
+      <w:r>
+        <w:rPr>
+          <w:color w:val="FF0000"/>
+        </w:rPr>
+        <w:t>Package impl</w:t>
+      </w:r>
+      <w:r>
+        <w:t xml:space="preserve"> : contient toutes les entités/objets </w:t>
+      </w:r>
+    </w:p>
+    <w:p>
+      <w:r>
+        <w:rPr>
+          <w:color w:val="C85ED5"/>
+        </w:rPr>
+        <w:t>Classe EPOCAlgorithm</w:t>
+      </w:r>
+      <w:r>
+        <w:t> : classe principale, implémentation de l’algorithme 3, c’est-à-dire le placement des jobs sur les différents serveurs.</w:t>
+      </w:r>
+    </w:p>
+    <w:p>
+      <w:r>
+        <w:rPr>
+          <w:color w:val="0000FF"/>
+        </w:rPr>
+        <w:t>Package utils</w:t>
+      </w:r>
+      <w:r>
+        <w:t> : ensemble des outils utilisés pour la manipulation des données sous forme de liste, la lecture de CSV etc.</w:t>
+      </w:r>
+    </w:p>
+    <w:p>
+      <w:r>
+        <w:rPr>
+          <w:color w:val="69B438"/>
+        </w:rPr>
+        <w:t>Package ressources </w:t>
+      </w:r>
+      <w:r>
+        <w:t>: les fichiers csv utilisés en entrée de l’algorithme (jobs à placer, disponibilité énergéti</w:t>
+      </w:r>
+      <w:r>
+        <w:t>que et liste de serveurs, cf. I</w:t>
+      </w:r>
+      <w:r>
+        <w:t>I – Format des données)</w:t>
+      </w:r>
+    </w:p>
+    <w:p>
+      <w:r>
+        <w:rPr>
+          <w:color w:val="FEB933"/>
+        </w:rPr>
+        <w:t>Dossier results </w:t>
+      </w:r>
+      <w:r>
+        <w:t>: contient les logs et autres résultats suite à l’exécution de l’algorithme.</w:t>
       </w:r>
     </w:p>
     <w:p>
@@ -660,8 +847,1580 @@
       </w:r>
     </w:p>
     <w:p/>
+    <w:p>
+      <w:pPr>
+        <w:pStyle w:val="Titre2"/>
+        <w:numPr>
+          <w:ilvl w:val="0"/>
+          <w:numId w:val="3"/>
+        </w:numPr>
+      </w:pPr>
+      <w:r>
+        <w:t>Fichiers en entrée</w:t>
+      </w:r>
+    </w:p>
     <w:p/>
     <w:p>
+      <w:pPr>
+        <w:pStyle w:val="Titre3"/>
+      </w:pPr>
+      <w:r>
+        <w:t>JobB.csv / JobT.csv</w:t>
+      </w:r>
+    </w:p>
+    <w:p>
+      <w:r>
+        <w:t>Chaque ligne correspond à un job, sous la forme :</w:t>
+      </w:r>
+    </w:p>
+    <w:p>
+      <w:pPr>
+        <w:ind w:firstLine="360"/>
+      </w:pPr>
+      <w:r>
+        <w:t>ID,</w:t>
+      </w:r>
+      <w:r>
+        <w:t xml:space="preserve"> itération de départ, liste de charges</w:t>
+      </w:r>
+    </w:p>
+    <w:p>
+      <w:r>
+        <w:rPr>
+          <w:noProof/>
+          <w:u w:val="single"/>
+          <w:lang w:eastAsia="fr-FR"/>
+        </w:rPr>
+        <mc:AlternateContent>
+          <mc:Choice Requires="wps">
+            <w:drawing>
+              <wp:anchor distT="0" distB="0" distL="114300" distR="114300" simplePos="0" relativeHeight="251663360" behindDoc="0" locked="0" layoutInCell="1" allowOverlap="1" wp14:anchorId="2C8F1989" wp14:editId="55013F58">
+                <wp:simplePos x="0" y="0"/>
+                <wp:positionH relativeFrom="column">
+                  <wp:posOffset>800100</wp:posOffset>
+                </wp:positionH>
+                <wp:positionV relativeFrom="paragraph">
+                  <wp:posOffset>93980</wp:posOffset>
+                </wp:positionV>
+                <wp:extent cx="4914900" cy="457200"/>
+                <wp:effectExtent l="0" t="0" r="38100" b="25400"/>
+                <wp:wrapSquare wrapText="bothSides"/>
+                <wp:docPr id="5" name="Zone de texte 5"/>
+                <wp:cNvGraphicFramePr/>
+                <a:graphic xmlns:a="http://schemas.openxmlformats.org/drawingml/2006/main">
+                  <a:graphicData uri="http://schemas.microsoft.com/office/word/2010/wordprocessingShape">
+                    <wps:wsp>
+                      <wps:cNvSpPr txBox="1"/>
+                      <wps:spPr>
+                        <a:xfrm>
+                          <a:off x="0" y="0"/>
+                          <a:ext cx="4914900" cy="457200"/>
+                        </a:xfrm>
+                        <a:prstGeom prst="rect">
+                          <a:avLst/>
+                        </a:prstGeom>
+                        <a:solidFill>
+                          <a:srgbClr val="F6F6F6"/>
+                        </a:solidFill>
+                        <a:ln>
+                          <a:solidFill>
+                            <a:schemeClr val="bg1">
+                              <a:lumMod val="50000"/>
+                            </a:schemeClr>
+                          </a:solidFill>
+                        </a:ln>
+                        <a:effectLst/>
+                        <a:extLst>
+                          <a:ext uri="{C572A759-6A51-4108-AA02-DFA0A04FC94B}">
+                            <ma14:wrappingTextBoxFlag xmlns:ma14="http://schemas.microsoft.com/office/mac/drawingml/2011/main"/>
+                          </a:ext>
+                        </a:extLst>
+                      </wps:spPr>
+                      <wps:style>
+                        <a:lnRef idx="0">
+                          <a:schemeClr val="accent1"/>
+                        </a:lnRef>
+                        <a:fillRef idx="0">
+                          <a:schemeClr val="accent1"/>
+                        </a:fillRef>
+                        <a:effectRef idx="0">
+                          <a:schemeClr val="accent1"/>
+                        </a:effectRef>
+                        <a:fontRef idx="minor">
+                          <a:schemeClr val="dk1"/>
+                        </a:fontRef>
+                      </wps:style>
+                      <wps:txbx>
+                        <w:txbxContent>
+                          <w:p>
+                            <w:pPr>
+                              <w:widowControl w:val="0"/>
+                              <w:autoSpaceDE w:val="0"/>
+                              <w:autoSpaceDN w:val="0"/>
+                              <w:adjustRightInd w:val="0"/>
+                              <w:spacing w:after="0" w:line="240" w:lineRule="auto"/>
+                              <w:rPr>
+                                <w:rFonts w:ascii="Courier New" w:hAnsi="Courier New" w:cs="Courier New"/>
+                              </w:rPr>
+                            </w:pPr>
+                            <w:r>
+                              <w:rPr>
+                                <w:rFonts w:ascii="Courier New" w:hAnsi="Courier New" w:cs="Courier New"/>
+                              </w:rPr>
+                              <w:t>302,0,8,9,8,9,8,9,10</w:t>
+                            </w:r>
+                          </w:p>
+                          <w:p>
+                            <w:pPr>
+                              <w:rPr>
+                                <w:rFonts w:ascii="Courier New" w:hAnsi="Courier New" w:cs="Courier New"/>
+                              </w:rPr>
+                            </w:pPr>
+                            <w:r>
+                              <w:rPr>
+                                <w:rFonts w:ascii="Courier New" w:hAnsi="Courier New" w:cs="Courier New"/>
+                              </w:rPr>
+                              <w:t>303,3</w:t>
+                            </w:r>
+                            <w:r>
+                              <w:rPr>
+                                <w:rFonts w:ascii="Courier New" w:hAnsi="Courier New" w:cs="Courier New"/>
+                              </w:rPr>
+                              <w:t>,8,9,8,9,8,9,10</w:t>
+                            </w:r>
+                          </w:p>
+                        </w:txbxContent>
+                      </wps:txbx>
+                      <wps:bodyPr rot="0" spcFirstLastPara="0" vertOverflow="overflow" horzOverflow="overflow" vert="horz" wrap="square" lIns="91440" tIns="45720" rIns="91440" bIns="45720" numCol="1" spcCol="0" rtlCol="0" fromWordArt="0" anchor="t" anchorCtr="0" forceAA="0" compatLnSpc="1">
+                        <a:prstTxWarp prst="textNoShape">
+                          <a:avLst/>
+                        </a:prstTxWarp>
+                        <a:noAutofit/>
+                      </wps:bodyPr>
+                    </wps:wsp>
+                  </a:graphicData>
+                </a:graphic>
+                <wp14:sizeRelH relativeFrom="margin">
+                  <wp14:pctWidth>0</wp14:pctWidth>
+                </wp14:sizeRelH>
+              </wp:anchor>
+            </w:drawing>
+          </mc:Choice>
+          <mc:Fallback>
+            <w:pict>
+              <v:shape id="Zone de texte 5" o:spid="_x0000_s1027" type="#_x0000_t202" style="position:absolute;margin-left:63pt;margin-top:7.4pt;width:387pt;height:36pt;z-index:251663360;visibility:visible;mso-wrap-style:square;mso-width-percent:0;mso-wrap-distance-left:9pt;mso-wrap-distance-top:0;mso-wrap-distance-right:9pt;mso-wrap-distance-bottom:0;mso-position-horizontal:absolute;mso-position-horizontal-relative:text;mso-position-vertical:absolute;mso-position-vertical-relative:text;mso-width-percent:0;mso-width-relative:margin;v-text-anchor:top" o:gfxdata="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" fillcolor="#f6f6f6" strokecolor="#7f7f7f [1612]">
+                <v:textbox>
+                  <w:txbxContent>
+                    <w:p>
+                      <w:pPr>
+                        <w:widowControl w:val="0"/>
+                        <w:autoSpaceDE w:val="0"/>
+                        <w:autoSpaceDN w:val="0"/>
+                        <w:adjustRightInd w:val="0"/>
+                        <w:spacing w:after="0" w:line="240" w:lineRule="auto"/>
+                        <w:rPr>
+                          <w:rFonts w:ascii="Courier New" w:hAnsi="Courier New" w:cs="Courier New"/>
+                        </w:rPr>
+                      </w:pPr>
+                      <w:r>
+                        <w:rPr>
+                          <w:rFonts w:ascii="Courier New" w:hAnsi="Courier New" w:cs="Courier New"/>
+                        </w:rPr>
+                        <w:t>302,0,8,9,8,9,8,9,10</w:t>
+                      </w:r>
+                    </w:p>
+                    <w:p>
+                      <w:pPr>
+                        <w:rPr>
+                          <w:rFonts w:ascii="Courier New" w:hAnsi="Courier New" w:cs="Courier New"/>
+                        </w:rPr>
+                      </w:pPr>
+                      <w:r>
+                        <w:rPr>
+                          <w:rFonts w:ascii="Courier New" w:hAnsi="Courier New" w:cs="Courier New"/>
+                        </w:rPr>
+                        <w:t>303,3</w:t>
+                      </w:r>
+                      <w:r>
+                        <w:rPr>
+                          <w:rFonts w:ascii="Courier New" w:hAnsi="Courier New" w:cs="Courier New"/>
+                        </w:rPr>
+                        <w:t>,8,9,8,9,8,9,10</w:t>
+                      </w:r>
+                    </w:p>
+                  </w:txbxContent>
+                </v:textbox>
+                <w10:wrap type="square"/>
+              </v:shape>
+            </w:pict>
+          </mc:Fallback>
+        </mc:AlternateContent>
+      </w:r>
+      <w:r>
+        <w:rPr>
+          <w:u w:val="single"/>
+        </w:rPr>
+        <w:t>Exemple :</w:t>
+      </w:r>
+      <w:r>
+        <w:t xml:space="preserve"> </w:t>
+      </w:r>
+    </w:p>
+    <w:p/>
+    <w:p/>
+    <w:p>
+      <w:r>
+        <w:rPr>
+          <w:u w:val="single"/>
+        </w:rPr>
+        <w:t>Contrainte :</w:t>
+      </w:r>
+      <w:r>
+        <w:t xml:space="preserve"> Il faut veiller à ce que chaque ID utilisé soit unique.</w:t>
+      </w:r>
+    </w:p>
+    <w:p/>
+    <w:p>
+      <w:pPr>
+        <w:pStyle w:val="Titre3"/>
+      </w:pPr>
+      <w:r>
+        <w:t>GreenEnergy.</w:t>
+      </w:r>
+      <w:r>
+        <w:t>csv</w:t>
+      </w:r>
+    </w:p>
+    <w:p>
+      <w:r>
+        <w:t>Contient simplement une liste de disponibilité énergétique, une valeur par itération de l‘algorithme.</w:t>
+      </w:r>
+    </w:p>
+    <w:p>
+      <w:r>
+        <w:rPr>
+          <w:noProof/>
+          <w:u w:val="single"/>
+          <w:lang w:eastAsia="fr-FR"/>
+        </w:rPr>
+        <mc:AlternateContent>
+          <mc:Choice Requires="wps">
+            <w:drawing>
+              <wp:anchor distT="0" distB="0" distL="114300" distR="114300" simplePos="0" relativeHeight="251665408" behindDoc="0" locked="0" layoutInCell="1" allowOverlap="1" wp14:anchorId="56406BC5" wp14:editId="00734DC5">
+                <wp:simplePos x="0" y="0"/>
+                <wp:positionH relativeFrom="column">
+                  <wp:posOffset>800100</wp:posOffset>
+                </wp:positionH>
+                <wp:positionV relativeFrom="paragraph">
+                  <wp:posOffset>93980</wp:posOffset>
+                </wp:positionV>
+                <wp:extent cx="4914900" cy="457200"/>
+                <wp:effectExtent l="0" t="0" r="38100" b="25400"/>
+                <wp:wrapSquare wrapText="bothSides"/>
+                <wp:docPr id="6" name="Zone de texte 6"/>
+                <wp:cNvGraphicFramePr/>
+                <a:graphic xmlns:a="http://schemas.openxmlformats.org/drawingml/2006/main">
+                  <a:graphicData uri="http://schemas.microsoft.com/office/word/2010/wordprocessingShape">
+                    <wps:wsp>
+                      <wps:cNvSpPr txBox="1"/>
+                      <wps:spPr>
+                        <a:xfrm>
+                          <a:off x="0" y="0"/>
+                          <a:ext cx="4914900" cy="457200"/>
+                        </a:xfrm>
+                        <a:prstGeom prst="rect">
+                          <a:avLst/>
+                        </a:prstGeom>
+                        <a:solidFill>
+                          <a:srgbClr val="F6F6F6"/>
+                        </a:solidFill>
+                        <a:ln>
+                          <a:solidFill>
+                            <a:schemeClr val="bg1">
+                              <a:lumMod val="50000"/>
+                            </a:schemeClr>
+                          </a:solidFill>
+                        </a:ln>
+                        <a:effectLst/>
+                        <a:extLst>
+                          <a:ext uri="{C572A759-6A51-4108-AA02-DFA0A04FC94B}">
+                            <ma14:wrappingTextBoxFlag xmlns:ma14="http://schemas.microsoft.com/office/mac/drawingml/2011/main"/>
+                          </a:ext>
+                        </a:extLst>
+                      </wps:spPr>
+                      <wps:style>
+                        <a:lnRef idx="0">
+                          <a:schemeClr val="accent1"/>
+                        </a:lnRef>
+                        <a:fillRef idx="0">
+                          <a:schemeClr val="accent1"/>
+                        </a:fillRef>
+                        <a:effectRef idx="0">
+                          <a:schemeClr val="accent1"/>
+                        </a:effectRef>
+                        <a:fontRef idx="minor">
+                          <a:schemeClr val="dk1"/>
+                        </a:fontRef>
+                      </wps:style>
+                      <wps:txbx>
+                        <w:txbxContent>
+                          <w:p>
+                            <w:pPr>
+                              <w:rPr>
+                                <w:rFonts w:ascii="Courier New" w:hAnsi="Courier New" w:cs="Courier New"/>
+                              </w:rPr>
+                            </w:pPr>
+                            <w:r>
+                              <w:rPr>
+                                <w:rFonts w:ascii="Courier New" w:hAnsi="Courier New" w:cs="Courier New"/>
+                              </w:rPr>
+                              <w:t>450,375,364,467,413,367,375,294,463,345,354</w:t>
+                            </w:r>
+                          </w:p>
+                        </w:txbxContent>
+                      </wps:txbx>
+                      <wps:bodyPr rot="0" spcFirstLastPara="0" vertOverflow="overflow" horzOverflow="overflow" vert="horz" wrap="square" lIns="91440" tIns="45720" rIns="91440" bIns="45720" numCol="1" spcCol="0" rtlCol="0" fromWordArt="0" anchor="t" anchorCtr="0" forceAA="0" compatLnSpc="1">
+                        <a:prstTxWarp prst="textNoShape">
+                          <a:avLst/>
+                        </a:prstTxWarp>
+                        <a:noAutofit/>
+                      </wps:bodyPr>
+                    </wps:wsp>
+                  </a:graphicData>
+                </a:graphic>
+                <wp14:sizeRelH relativeFrom="margin">
+                  <wp14:pctWidth>0</wp14:pctWidth>
+                </wp14:sizeRelH>
+              </wp:anchor>
+            </w:drawing>
+          </mc:Choice>
+          <mc:Fallback>
+            <w:pict>
+              <v:shape id="Zone de texte 6" o:spid="_x0000_s1028" type="#_x0000_t202" style="position:absolute;margin-left:63pt;margin-top:7.4pt;width:387pt;height:36pt;z-index:251665408;visibility:visible;mso-wrap-style:square;mso-width-percent:0;mso-wrap-distance-left:9pt;mso-wrap-distance-top:0;mso-wrap-distance-right:9pt;mso-wrap-distance-bottom:0;mso-position-horizontal:absolute;mso-position-horizontal-relative:text;mso-position-vertical:absolute;mso-position-vertical-relative:text;mso-width-percent:0;mso-width-relative:margin;v-text-anchor:top" o:gfxdata="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" fillcolor="#f6f6f6" strokecolor="#7f7f7f [1612]">
+                <v:textbox>
+                  <w:txbxContent>
+                    <w:p>
+                      <w:pPr>
+                        <w:rPr>
+                          <w:rFonts w:ascii="Courier New" w:hAnsi="Courier New" w:cs="Courier New"/>
+                        </w:rPr>
+                      </w:pPr>
+                      <w:r>
+                        <w:rPr>
+                          <w:rFonts w:ascii="Courier New" w:hAnsi="Courier New" w:cs="Courier New"/>
+                        </w:rPr>
+                        <w:t>450,375,364,467,413,367,375,294,463,345,354</w:t>
+                      </w:r>
+                    </w:p>
+                  </w:txbxContent>
+                </v:textbox>
+                <w10:wrap type="square"/>
+              </v:shape>
+            </w:pict>
+          </mc:Fallback>
+        </mc:AlternateContent>
+      </w:r>
+      <w:r>
+        <w:rPr>
+          <w:u w:val="single"/>
+        </w:rPr>
+        <w:t>Exemple :</w:t>
+      </w:r>
+      <w:r>
+        <w:t xml:space="preserve"> </w:t>
+      </w:r>
+    </w:p>
+    <w:p/>
+    <w:p>
+      <w:r>
+        <w:rPr>
+          <w:u w:val="single"/>
+        </w:rPr>
+        <w:t>Contrainte :</w:t>
+      </w:r>
+      <w:r>
+        <w:t xml:space="preserve"> </w:t>
+      </w:r>
+      <w:r>
+        <w:t>Aucune</w:t>
+      </w:r>
+    </w:p>
+    <w:p/>
+    <w:p>
+      <w:pPr>
+        <w:pStyle w:val="Titre3"/>
+      </w:pPr>
+      <w:r>
+        <w:t>Servers.csv</w:t>
+      </w:r>
+    </w:p>
+    <w:p>
+      <w:r>
+        <w:t>Chaque ligne correspond à un job, sous la forme :</w:t>
+      </w:r>
+    </w:p>
+    <w:p>
+      <w:pPr>
+        <w:ind w:firstLine="360"/>
+      </w:pPr>
+      <w:r>
+        <w:t>ID, consommation électrique par charge CPU (Watts / % CPU)</w:t>
+      </w:r>
+    </w:p>
+    <w:p>
+      <w:r>
+        <w:rPr>
+          <w:noProof/>
+          <w:u w:val="single"/>
+          <w:lang w:eastAsia="fr-FR"/>
+        </w:rPr>
+        <mc:AlternateContent>
+          <mc:Choice Requires="wps">
+            <w:drawing>
+              <wp:anchor distT="0" distB="0" distL="114300" distR="114300" simplePos="0" relativeHeight="251667456" behindDoc="0" locked="0" layoutInCell="1" allowOverlap="1" wp14:anchorId="5ADEDDEE" wp14:editId="32F4E222">
+                <wp:simplePos x="0" y="0"/>
+                <wp:positionH relativeFrom="column">
+                  <wp:posOffset>800100</wp:posOffset>
+                </wp:positionH>
+                <wp:positionV relativeFrom="paragraph">
+                  <wp:posOffset>93980</wp:posOffset>
+                </wp:positionV>
+                <wp:extent cx="4914900" cy="457200"/>
+                <wp:effectExtent l="0" t="0" r="38100" b="25400"/>
+                <wp:wrapSquare wrapText="bothSides"/>
+                <wp:docPr id="7" name="Zone de texte 7"/>
+                <wp:cNvGraphicFramePr/>
+                <a:graphic xmlns:a="http://schemas.openxmlformats.org/drawingml/2006/main">
+                  <a:graphicData uri="http://schemas.microsoft.com/office/word/2010/wordprocessingShape">
+                    <wps:wsp>
+                      <wps:cNvSpPr txBox="1"/>
+                      <wps:spPr>
+                        <a:xfrm>
+                          <a:off x="0" y="0"/>
+                          <a:ext cx="4914900" cy="457200"/>
+                        </a:xfrm>
+                        <a:prstGeom prst="rect">
+                          <a:avLst/>
+                        </a:prstGeom>
+                        <a:solidFill>
+                          <a:srgbClr val="F6F6F6"/>
+                        </a:solidFill>
+                        <a:ln>
+                          <a:solidFill>
+                            <a:schemeClr val="bg1">
+                              <a:lumMod val="50000"/>
+                            </a:schemeClr>
+                          </a:solidFill>
+                        </a:ln>
+                        <a:effectLst/>
+                        <a:extLst>
+                          <a:ext uri="{C572A759-6A51-4108-AA02-DFA0A04FC94B}">
+                            <ma14:wrappingTextBoxFlag xmlns:ma14="http://schemas.microsoft.com/office/mac/drawingml/2011/main"/>
+                          </a:ext>
+                        </a:extLst>
+                      </wps:spPr>
+                      <wps:style>
+                        <a:lnRef idx="0">
+                          <a:schemeClr val="accent1"/>
+                        </a:lnRef>
+                        <a:fillRef idx="0">
+                          <a:schemeClr val="accent1"/>
+                        </a:fillRef>
+                        <a:effectRef idx="0">
+                          <a:schemeClr val="accent1"/>
+                        </a:effectRef>
+                        <a:fontRef idx="minor">
+                          <a:schemeClr val="dk1"/>
+                        </a:fontRef>
+                      </wps:style>
+                      <wps:txbx>
+                        <w:txbxContent>
+                          <w:p>
+                            <w:pPr>
+                              <w:widowControl w:val="0"/>
+                              <w:autoSpaceDE w:val="0"/>
+                              <w:autoSpaceDN w:val="0"/>
+                              <w:adjustRightInd w:val="0"/>
+                              <w:spacing w:after="0" w:line="240" w:lineRule="auto"/>
+                              <w:rPr>
+                                <w:rFonts w:ascii="Courier New" w:hAnsi="Courier New" w:cs="Courier New"/>
+                              </w:rPr>
+                            </w:pPr>
+                            <w:r>
+                              <w:rPr>
+                                <w:rFonts w:ascii="Courier New" w:hAnsi="Courier New" w:cs="Courier New"/>
+                              </w:rPr>
+                              <w:t>100,1</w:t>
+                            </w:r>
+                          </w:p>
+                          <w:p>
+                            <w:pPr>
+                              <w:rPr>
+                                <w:rFonts w:ascii="Courier New" w:hAnsi="Courier New" w:cs="Courier New"/>
+                              </w:rPr>
+                            </w:pPr>
+                            <w:r>
+                              <w:rPr>
+                                <w:rFonts w:ascii="Courier New" w:hAnsi="Courier New" w:cs="Courier New"/>
+                              </w:rPr>
+                              <w:t>101,1</w:t>
+                            </w:r>
+                          </w:p>
+                          <w:p>
+                            <w:pPr>
+                              <w:rPr>
+                                <w:rFonts w:ascii="Courier New" w:hAnsi="Courier New" w:cs="Courier New"/>
+                              </w:rPr>
+                            </w:pPr>
+                          </w:p>
+                        </w:txbxContent>
+                      </wps:txbx>
+                      <wps:bodyPr rot="0" spcFirstLastPara="0" vertOverflow="overflow" horzOverflow="overflow" vert="horz" wrap="square" lIns="91440" tIns="45720" rIns="91440" bIns="45720" numCol="1" spcCol="0" rtlCol="0" fromWordArt="0" anchor="t" anchorCtr="0" forceAA="0" compatLnSpc="1">
+                        <a:prstTxWarp prst="textNoShape">
+                          <a:avLst/>
+                        </a:prstTxWarp>
+                        <a:noAutofit/>
+                      </wps:bodyPr>
+                    </wps:wsp>
+                  </a:graphicData>
+                </a:graphic>
+                <wp14:sizeRelH relativeFrom="margin">
+                  <wp14:pctWidth>0</wp14:pctWidth>
+                </wp14:sizeRelH>
+              </wp:anchor>
+            </w:drawing>
+          </mc:Choice>
+          <mc:Fallback>
+            <w:pict>
+              <v:shape id="Zone de texte 7" o:spid="_x0000_s1029" type="#_x0000_t202" style="position:absolute;margin-left:63pt;margin-top:7.4pt;width:387pt;height:36pt;z-index:251667456;visibility:visible;mso-wrap-style:square;mso-width-percent:0;mso-wrap-distance-left:9pt;mso-wrap-distance-top:0;mso-wrap-distance-right:9pt;mso-wrap-distance-bottom:0;mso-position-horizontal:absolute;mso-position-horizontal-relative:text;mso-position-vertical:absolute;mso-position-vertical-relative:text;mso-width-percent:0;mso-width-relative:margin;v-text-anchor:top" o:gfxdata="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" fillcolor="#f6f6f6" strokecolor="#7f7f7f [1612]">
+                <v:textbox>
+                  <w:txbxContent>
+                    <w:p>
+                      <w:pPr>
+                        <w:widowControl w:val="0"/>
+                        <w:autoSpaceDE w:val="0"/>
+                        <w:autoSpaceDN w:val="0"/>
+                        <w:adjustRightInd w:val="0"/>
+                        <w:spacing w:after="0" w:line="240" w:lineRule="auto"/>
+                        <w:rPr>
+                          <w:rFonts w:ascii="Courier New" w:hAnsi="Courier New" w:cs="Courier New"/>
+                        </w:rPr>
+                      </w:pPr>
+                      <w:r>
+                        <w:rPr>
+                          <w:rFonts w:ascii="Courier New" w:hAnsi="Courier New" w:cs="Courier New"/>
+                        </w:rPr>
+                        <w:t>100,1</w:t>
+                      </w:r>
+                    </w:p>
+                    <w:p>
+                      <w:pPr>
+                        <w:rPr>
+                          <w:rFonts w:ascii="Courier New" w:hAnsi="Courier New" w:cs="Courier New"/>
+                        </w:rPr>
+                      </w:pPr>
+                      <w:r>
+                        <w:rPr>
+                          <w:rFonts w:ascii="Courier New" w:hAnsi="Courier New" w:cs="Courier New"/>
+                        </w:rPr>
+                        <w:t>101,1</w:t>
+                      </w:r>
+                    </w:p>
+                    <w:p>
+                      <w:pPr>
+                        <w:rPr>
+                          <w:rFonts w:ascii="Courier New" w:hAnsi="Courier New" w:cs="Courier New"/>
+                        </w:rPr>
+                      </w:pPr>
+                    </w:p>
+                  </w:txbxContent>
+                </v:textbox>
+                <w10:wrap type="square"/>
+              </v:shape>
+            </w:pict>
+          </mc:Fallback>
+        </mc:AlternateContent>
+      </w:r>
+      <w:r>
+        <w:rPr>
+          <w:u w:val="single"/>
+        </w:rPr>
+        <w:t>Exemple :</w:t>
+      </w:r>
+      <w:r>
+        <w:t xml:space="preserve"> </w:t>
+      </w:r>
+    </w:p>
+    <w:p/>
+    <w:p>
+      <w:r>
+        <w:rPr>
+          <w:u w:val="single"/>
+        </w:rPr>
+        <w:t>Contrainte :</w:t>
+      </w:r>
+      <w:r>
+        <w:t xml:space="preserve"> </w:t>
+      </w:r>
+      <w:r>
+        <w:t>Unicité des ID (y compris vis-à-vis des ID de jobs)</w:t>
+      </w:r>
+    </w:p>
+    <w:p/>
+    <w:p>
+      <w:pPr>
+        <w:pStyle w:val="Titre3"/>
+      </w:pPr>
+    </w:p>
+    <w:p/>
+    <w:p>
+      <w:pPr>
+        <w:pStyle w:val="Titre2"/>
+        <w:numPr>
+          <w:ilvl w:val="0"/>
+          <w:numId w:val="3"/>
+        </w:numPr>
+      </w:pPr>
+      <w:r>
+        <w:lastRenderedPageBreak/>
+        <w:t>Fichiers de sortie</w:t>
+      </w:r>
+    </w:p>
+    <w:p/>
+    <w:p>
+      <w:pPr>
+        <w:pStyle w:val="Sansinterligne"/>
+      </w:pPr>
+      <w:r>
+        <w:t>On définit un format d’affichage par défaut pour les jobs permettant de connaître leur état.</w:t>
+      </w:r>
+    </w:p>
+    <w:p>
+      <w:pPr>
+        <w:pStyle w:val="Sansinterligne"/>
+      </w:pPr>
+      <w:r>
+        <w:t xml:space="preserve">Ce format sera utilisé pour l’ensemble des fichiers de sortie. Ainsi, on pourra connaître l’avancement de l’exécution d’un job et sa consommation à chaque instant de l’algorithme. Ces informations seront affichées suivant ce format : </w:t>
+      </w:r>
+    </w:p>
+    <w:p>
+      <w:pPr>
+        <w:pStyle w:val="Sansinterligne"/>
+      </w:pPr>
+    </w:p>
+    <w:p>
+      <w:pPr>
+        <w:pStyle w:val="Sansinterligne"/>
+      </w:pPr>
+      <w:r>
+        <w:tab/>
+        <w:t>JobX :ID[iteration, consommation]</w:t>
+      </w:r>
+    </w:p>
+    <w:p>
+      <w:pPr>
+        <w:pStyle w:val="Sansinterligne"/>
+      </w:pPr>
+    </w:p>
+    <w:p>
+      <w:pPr>
+        <w:pStyle w:val="Titre3"/>
+      </w:pPr>
+      <w:r>
+        <w:t>Server-xxx.txt</w:t>
+      </w:r>
+    </w:p>
+    <w:p>
+      <w:r>
+        <w:t>Fichier de log propre au serveur d’ID xxx. On y retrouve son état à chaque itération sous la forme :</w:t>
+      </w:r>
+    </w:p>
+    <w:p>
+      <w:pPr>
+        <w:ind w:firstLine="360"/>
+      </w:pPr>
+      <w:r>
+        <w:t>Server ID [liste de jobs] = charge totale</w:t>
+      </w:r>
+    </w:p>
+    <w:p>
+      <w:r>
+        <w:rPr>
+          <w:noProof/>
+          <w:u w:val="single"/>
+          <w:lang w:eastAsia="fr-FR"/>
+        </w:rPr>
+        <mc:AlternateContent>
+          <mc:Choice Requires="wps">
+            <w:drawing>
+              <wp:anchor distT="0" distB="0" distL="114300" distR="114300" simplePos="0" relativeHeight="251669504" behindDoc="0" locked="0" layoutInCell="1" allowOverlap="1" wp14:anchorId="50DCCFF4" wp14:editId="50F0402F">
+                <wp:simplePos x="0" y="0"/>
+                <wp:positionH relativeFrom="column">
+                  <wp:posOffset>800100</wp:posOffset>
+                </wp:positionH>
+                <wp:positionV relativeFrom="paragraph">
+                  <wp:posOffset>103505</wp:posOffset>
+                </wp:positionV>
+                <wp:extent cx="4914900" cy="457200"/>
+                <wp:effectExtent l="0" t="0" r="38100" b="25400"/>
+                <wp:wrapSquare wrapText="bothSides"/>
+                <wp:docPr id="8" name="Zone de texte 8"/>
+                <wp:cNvGraphicFramePr/>
+                <a:graphic xmlns:a="http://schemas.openxmlformats.org/drawingml/2006/main">
+                  <a:graphicData uri="http://schemas.microsoft.com/office/word/2010/wordprocessingShape">
+                    <wps:wsp>
+                      <wps:cNvSpPr txBox="1"/>
+                      <wps:spPr>
+                        <a:xfrm>
+                          <a:off x="0" y="0"/>
+                          <a:ext cx="4914900" cy="457200"/>
+                        </a:xfrm>
+                        <a:prstGeom prst="rect">
+                          <a:avLst/>
+                        </a:prstGeom>
+                        <a:solidFill>
+                          <a:srgbClr val="F6F6F6"/>
+                        </a:solidFill>
+                        <a:ln>
+                          <a:solidFill>
+                            <a:schemeClr val="bg1">
+                              <a:lumMod val="50000"/>
+                            </a:schemeClr>
+                          </a:solidFill>
+                        </a:ln>
+                        <a:effectLst/>
+                        <a:extLst>
+                          <a:ext uri="{C572A759-6A51-4108-AA02-DFA0A04FC94B}">
+                            <ma14:wrappingTextBoxFlag xmlns:ma14="http://schemas.microsoft.com/office/mac/drawingml/2011/main"/>
+                          </a:ext>
+                        </a:extLst>
+                      </wps:spPr>
+                      <wps:style>
+                        <a:lnRef idx="0">
+                          <a:schemeClr val="accent1"/>
+                        </a:lnRef>
+                        <a:fillRef idx="0">
+                          <a:schemeClr val="accent1"/>
+                        </a:fillRef>
+                        <a:effectRef idx="0">
+                          <a:schemeClr val="accent1"/>
+                        </a:effectRef>
+                        <a:fontRef idx="minor">
+                          <a:schemeClr val="dk1"/>
+                        </a:fontRef>
+                      </wps:style>
+                      <wps:txbx>
+                        <w:txbxContent>
+                          <w:p>
+                            <w:pPr>
+                              <w:pStyle w:val="Sansinterligne"/>
+                              <w:rPr>
+                                <w:rFonts w:ascii="Courier New" w:hAnsi="Courier New" w:cs="Courier New"/>
+                              </w:rPr>
+                            </w:pPr>
+                            <w:r>
+                              <w:rPr>
+                                <w:rFonts w:ascii="Courier New" w:hAnsi="Courier New" w:cs="Courier New"/>
+                              </w:rPr>
+                              <w:t>------- Iteration n°2</w:t>
+                            </w:r>
+                          </w:p>
+                          <w:p>
+                            <w:pPr>
+                              <w:pStyle w:val="Sansinterligne"/>
+                              <w:rPr>
+                                <w:rFonts w:ascii="Courier New" w:hAnsi="Courier New" w:cs="Courier New"/>
+                              </w:rPr>
+                            </w:pPr>
+                            <w:r>
+                              <w:rPr>
+                                <w:rFonts w:ascii="Courier New" w:hAnsi="Courier New" w:cs="Courier New"/>
+                              </w:rPr>
+                              <w:t xml:space="preserve">Server 100 [JobT:207[2:76], JobB:311[0:1]] = </w:t>
+                            </w:r>
+                            <w:r>
+                              <w:rPr>
+                                <w:rFonts w:ascii="Courier New" w:hAnsi="Courier New" w:cs="Courier New"/>
+                              </w:rPr>
+                              <w:t>77</w:t>
+                            </w:r>
+                          </w:p>
+                        </w:txbxContent>
+                      </wps:txbx>
+                      <wps:bodyPr rot="0" spcFirstLastPara="0" vertOverflow="overflow" horzOverflow="overflow" vert="horz" wrap="square" lIns="91440" tIns="45720" rIns="91440" bIns="45720" numCol="1" spcCol="0" rtlCol="0" fromWordArt="0" anchor="t" anchorCtr="0" forceAA="0" compatLnSpc="1">
+                        <a:prstTxWarp prst="textNoShape">
+                          <a:avLst/>
+                        </a:prstTxWarp>
+                        <a:noAutofit/>
+                      </wps:bodyPr>
+                    </wps:wsp>
+                  </a:graphicData>
+                </a:graphic>
+                <wp14:sizeRelH relativeFrom="margin">
+                  <wp14:pctWidth>0</wp14:pctWidth>
+                </wp14:sizeRelH>
+                <wp14:sizeRelV relativeFrom="margin">
+                  <wp14:pctHeight>0</wp14:pctHeight>
+                </wp14:sizeRelV>
+              </wp:anchor>
+            </w:drawing>
+          </mc:Choice>
+          <mc:Fallback>
+            <w:pict>
+              <v:shape id="Zone de texte 8" o:spid="_x0000_s1030" type="#_x0000_t202" style="position:absolute;margin-left:63pt;margin-top:8.15pt;width:387pt;height:36pt;z-index:251669504;visibility:visible;mso-wrap-style:square;mso-width-percent:0;mso-height-percent:0;mso-wrap-distance-left:9pt;mso-wrap-distance-top:0;mso-wrap-distance-right:9pt;mso-wrap-distance-bottom:0;mso-position-horizontal:absolute;mso-position-horizontal-relative:text;mso-position-vertical:absolute;mso-position-vertical-relative:text;mso-width-percent:0;mso-height-percent:0;mso-width-relative:margin;mso-height-relative:margin;v-text-anchor:top" o:gfxdata="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" fillcolor="#f6f6f6" strokecolor="#7f7f7f [1612]">
+                <v:textbox>
+                  <w:txbxContent>
+                    <w:p>
+                      <w:pPr>
+                        <w:pStyle w:val="Sansinterligne"/>
+                        <w:rPr>
+                          <w:rFonts w:ascii="Courier New" w:hAnsi="Courier New" w:cs="Courier New"/>
+                        </w:rPr>
+                      </w:pPr>
+                      <w:r>
+                        <w:rPr>
+                          <w:rFonts w:ascii="Courier New" w:hAnsi="Courier New" w:cs="Courier New"/>
+                        </w:rPr>
+                        <w:t>------- Iteration n°2</w:t>
+                      </w:r>
+                    </w:p>
+                    <w:p>
+                      <w:pPr>
+                        <w:pStyle w:val="Sansinterligne"/>
+                        <w:rPr>
+                          <w:rFonts w:ascii="Courier New" w:hAnsi="Courier New" w:cs="Courier New"/>
+                        </w:rPr>
+                      </w:pPr>
+                      <w:r>
+                        <w:rPr>
+                          <w:rFonts w:ascii="Courier New" w:hAnsi="Courier New" w:cs="Courier New"/>
+                        </w:rPr>
+                        <w:t xml:space="preserve">Server 100 [JobT:207[2:76], JobB:311[0:1]] = </w:t>
+                      </w:r>
+                      <w:r>
+                        <w:rPr>
+                          <w:rFonts w:ascii="Courier New" w:hAnsi="Courier New" w:cs="Courier New"/>
+                        </w:rPr>
+                        <w:t>77</w:t>
+                      </w:r>
+                    </w:p>
+                  </w:txbxContent>
+                </v:textbox>
+                <w10:wrap type="square"/>
+              </v:shape>
+            </w:pict>
+          </mc:Fallback>
+        </mc:AlternateContent>
+      </w:r>
+      <w:r>
+        <w:rPr>
+          <w:u w:val="single"/>
+        </w:rPr>
+        <w:t>Exemple :</w:t>
+      </w:r>
+      <w:r>
+        <w:t xml:space="preserve"> </w:t>
+      </w:r>
+    </w:p>
+    <w:p/>
+    <w:p/>
+    <w:p>
+      <w:pPr>
+        <w:pStyle w:val="Titre3"/>
+      </w:pPr>
+      <w:r>
+        <w:t>r</w:t>
+      </w:r>
+      <w:r>
+        <w:t>ejects.txt</w:t>
+      </w:r>
+    </w:p>
+    <w:p>
+      <w:pPr>
+        <w:ind w:firstLine="360"/>
+      </w:pPr>
+      <w:r>
+        <w:t>Contient la liste des jobs qui n’ont pu être placé sur un serveur à chaque itération</w:t>
+      </w:r>
+    </w:p>
+    <w:p>
+      <w:r>
+        <w:rPr>
+          <w:noProof/>
+          <w:u w:val="single"/>
+          <w:lang w:eastAsia="fr-FR"/>
+        </w:rPr>
+        <mc:AlternateContent>
+          <mc:Choice Requires="wps">
+            <w:drawing>
+              <wp:anchor distT="0" distB="0" distL="114300" distR="114300" simplePos="0" relativeHeight="251671552" behindDoc="0" locked="0" layoutInCell="1" allowOverlap="1" wp14:anchorId="18695C4A" wp14:editId="5F3838C8">
+                <wp:simplePos x="0" y="0"/>
+                <wp:positionH relativeFrom="column">
+                  <wp:posOffset>800100</wp:posOffset>
+                </wp:positionH>
+                <wp:positionV relativeFrom="paragraph">
+                  <wp:posOffset>103505</wp:posOffset>
+                </wp:positionV>
+                <wp:extent cx="4914900" cy="457200"/>
+                <wp:effectExtent l="0" t="0" r="38100" b="25400"/>
+                <wp:wrapSquare wrapText="bothSides"/>
+                <wp:docPr id="9" name="Zone de texte 9"/>
+                <wp:cNvGraphicFramePr/>
+                <a:graphic xmlns:a="http://schemas.openxmlformats.org/drawingml/2006/main">
+                  <a:graphicData uri="http://schemas.microsoft.com/office/word/2010/wordprocessingShape">
+                    <wps:wsp>
+                      <wps:cNvSpPr txBox="1"/>
+                      <wps:spPr>
+                        <a:xfrm>
+                          <a:off x="0" y="0"/>
+                          <a:ext cx="4914900" cy="457200"/>
+                        </a:xfrm>
+                        <a:prstGeom prst="rect">
+                          <a:avLst/>
+                        </a:prstGeom>
+                        <a:solidFill>
+                          <a:srgbClr val="F6F6F6"/>
+                        </a:solidFill>
+                        <a:ln>
+                          <a:solidFill>
+                            <a:schemeClr val="bg1">
+                              <a:lumMod val="50000"/>
+                            </a:schemeClr>
+                          </a:solidFill>
+                        </a:ln>
+                        <a:effectLst/>
+                        <a:extLst>
+                          <a:ext uri="{C572A759-6A51-4108-AA02-DFA0A04FC94B}">
+                            <ma14:wrappingTextBoxFlag xmlns:ma14="http://schemas.microsoft.com/office/mac/drawingml/2011/main"/>
+                          </a:ext>
+                        </a:extLst>
+                      </wps:spPr>
+                      <wps:style>
+                        <a:lnRef idx="0">
+                          <a:schemeClr val="accent1"/>
+                        </a:lnRef>
+                        <a:fillRef idx="0">
+                          <a:schemeClr val="accent1"/>
+                        </a:fillRef>
+                        <a:effectRef idx="0">
+                          <a:schemeClr val="accent1"/>
+                        </a:effectRef>
+                        <a:fontRef idx="minor">
+                          <a:schemeClr val="dk1"/>
+                        </a:fontRef>
+                      </wps:style>
+                      <wps:txbx>
+                        <w:txbxContent>
+                          <w:p>
+                            <w:pPr>
+                              <w:pStyle w:val="Sansinterligne"/>
+                              <w:rPr>
+                                <w:rFonts w:ascii="Courier New" w:hAnsi="Courier New" w:cs="Courier New"/>
+                              </w:rPr>
+                            </w:pPr>
+                            <w:r>
+                              <w:rPr>
+                                <w:rFonts w:ascii="Courier New" w:hAnsi="Courier New" w:cs="Courier New"/>
+                              </w:rPr>
+                              <w:t>------- Iteration n°0</w:t>
+                            </w:r>
+                          </w:p>
+                          <w:p>
+                            <w:pPr>
+                              <w:pStyle w:val="Sansinterligne"/>
+                              <w:rPr>
+                                <w:rFonts w:ascii="Courier New" w:hAnsi="Courier New" w:cs="Courier New"/>
+                              </w:rPr>
+                            </w:pPr>
+                            <w:r>
+                              <w:rPr>
+                                <w:rFonts w:ascii="Courier New" w:hAnsi="Courier New" w:cs="Courier New"/>
+                              </w:rPr>
+                              <w:t>[JobB:301[0:7], JobB:305[0:4]]</w:t>
+                            </w:r>
+                          </w:p>
+                        </w:txbxContent>
+                      </wps:txbx>
+                      <wps:bodyPr rot="0" spcFirstLastPara="0" vertOverflow="overflow" horzOverflow="overflow" vert="horz" wrap="square" lIns="91440" tIns="45720" rIns="91440" bIns="45720" numCol="1" spcCol="0" rtlCol="0" fromWordArt="0" anchor="t" anchorCtr="0" forceAA="0" compatLnSpc="1">
+                        <a:prstTxWarp prst="textNoShape">
+                          <a:avLst/>
+                        </a:prstTxWarp>
+                        <a:noAutofit/>
+                      </wps:bodyPr>
+                    </wps:wsp>
+                  </a:graphicData>
+                </a:graphic>
+                <wp14:sizeRelH relativeFrom="margin">
+                  <wp14:pctWidth>0</wp14:pctWidth>
+                </wp14:sizeRelH>
+                <wp14:sizeRelV relativeFrom="margin">
+                  <wp14:pctHeight>0</wp14:pctHeight>
+                </wp14:sizeRelV>
+              </wp:anchor>
+            </w:drawing>
+          </mc:Choice>
+          <mc:Fallback>
+            <w:pict>
+              <v:shape id="Zone de texte 9" o:spid="_x0000_s1031" type="#_x0000_t202" style="position:absolute;margin-left:63pt;margin-top:8.15pt;width:387pt;height:36pt;z-index:251671552;visibility:visible;mso-wrap-style:square;mso-width-percent:0;mso-height-percent:0;mso-wrap-distance-left:9pt;mso-wrap-distance-top:0;mso-wrap-distance-right:9pt;mso-wrap-distance-bottom:0;mso-position-horizontal:absolute;mso-position-horizontal-relative:text;mso-position-vertical:absolute;mso-position-vertical-relative:text;mso-width-percent:0;mso-height-percent:0;mso-width-relative:margin;mso-height-relative:margin;v-text-anchor:top" o:gfxdata="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" fillcolor="#f6f6f6" strokecolor="#7f7f7f [1612]">
+                <v:textbox>
+                  <w:txbxContent>
+                    <w:p>
+                      <w:pPr>
+                        <w:pStyle w:val="Sansinterligne"/>
+                        <w:rPr>
+                          <w:rFonts w:ascii="Courier New" w:hAnsi="Courier New" w:cs="Courier New"/>
+                        </w:rPr>
+                      </w:pPr>
+                      <w:r>
+                        <w:rPr>
+                          <w:rFonts w:ascii="Courier New" w:hAnsi="Courier New" w:cs="Courier New"/>
+                        </w:rPr>
+                        <w:t>------- Iteration n°0</w:t>
+                      </w:r>
+                    </w:p>
+                    <w:p>
+                      <w:pPr>
+                        <w:pStyle w:val="Sansinterligne"/>
+                        <w:rPr>
+                          <w:rFonts w:ascii="Courier New" w:hAnsi="Courier New" w:cs="Courier New"/>
+                        </w:rPr>
+                      </w:pPr>
+                      <w:r>
+                        <w:rPr>
+                          <w:rFonts w:ascii="Courier New" w:hAnsi="Courier New" w:cs="Courier New"/>
+                        </w:rPr>
+                        <w:t>[JobB:301[0:7], JobB:305[0:4]]</w:t>
+                      </w:r>
+                    </w:p>
+                  </w:txbxContent>
+                </v:textbox>
+                <w10:wrap type="square"/>
+              </v:shape>
+            </w:pict>
+          </mc:Fallback>
+        </mc:AlternateContent>
+      </w:r>
+      <w:r>
+        <w:rPr>
+          <w:u w:val="single"/>
+        </w:rPr>
+        <w:t>Exemple :</w:t>
+      </w:r>
+      <w:r>
+        <w:t xml:space="preserve"> </w:t>
+      </w:r>
+    </w:p>
+    <w:p/>
+    <w:p/>
+    <w:p>
+      <w:pPr>
+        <w:pStyle w:val="Titre3"/>
+      </w:pPr>
+      <w:r>
+        <w:t>logs.txt</w:t>
+      </w:r>
+    </w:p>
+    <w:p>
+      <w:pPr>
+        <w:ind w:firstLine="360"/>
+      </w:pPr>
+      <w:r>
+        <w:t>Fichier de log global, il décrit l’exécution de l’algorithme au fil des itérations en regroupant l’ensemble des job à placer (ce qui inclut des nouveaux jobs et les batchs non terminés à l’itération précédente), la liste des serveurs et leurs états, la liste des jobs rejetés, la liste des jobs terminés et le bilan énergétique.</w:t>
+      </w:r>
+    </w:p>
+    <w:p>
+      <w:pPr>
+        <w:ind w:firstLine="360"/>
+      </w:pPr>
+    </w:p>
+    <w:p>
+      <w:pPr>
+        <w:rPr>
+          <w:u w:val="single"/>
+        </w:rPr>
+      </w:pPr>
+      <w:r>
+        <w:rPr>
+          <w:u w:val="single"/>
+        </w:rPr>
+        <w:br w:type="page"/>
+      </w:r>
+    </w:p>
+    <w:p>
+      <w:r>
+        <w:rPr>
+          <w:noProof/>
+          <w:u w:val="single"/>
+          <w:lang w:eastAsia="fr-FR"/>
+        </w:rPr>
+        <w:lastRenderedPageBreak/>
+        <mc:AlternateContent>
+          <mc:Choice Requires="wps">
+            <w:drawing>
+              <wp:anchor distT="0" distB="0" distL="114300" distR="114300" simplePos="0" relativeHeight="251673600" behindDoc="0" locked="0" layoutInCell="1" allowOverlap="1" wp14:anchorId="0F66E396" wp14:editId="2C86733A">
+                <wp:simplePos x="0" y="0"/>
+                <wp:positionH relativeFrom="column">
+                  <wp:posOffset>-228600</wp:posOffset>
+                </wp:positionH>
+                <wp:positionV relativeFrom="paragraph">
+                  <wp:posOffset>342900</wp:posOffset>
+                </wp:positionV>
+                <wp:extent cx="6172200" cy="3086100"/>
+                <wp:effectExtent l="0" t="0" r="25400" b="38100"/>
+                <wp:wrapSquare wrapText="bothSides"/>
+                <wp:docPr id="10" name="Zone de texte 10"/>
+                <wp:cNvGraphicFramePr/>
+                <a:graphic xmlns:a="http://schemas.openxmlformats.org/drawingml/2006/main">
+                  <a:graphicData uri="http://schemas.microsoft.com/office/word/2010/wordprocessingShape">
+                    <wps:wsp>
+                      <wps:cNvSpPr txBox="1"/>
+                      <wps:spPr>
+                        <a:xfrm>
+                          <a:off x="0" y="0"/>
+                          <a:ext cx="6172200" cy="3086100"/>
+                        </a:xfrm>
+                        <a:prstGeom prst="rect">
+                          <a:avLst/>
+                        </a:prstGeom>
+                        <a:solidFill>
+                          <a:srgbClr val="F6F6F6"/>
+                        </a:solidFill>
+                        <a:ln>
+                          <a:solidFill>
+                            <a:schemeClr val="bg1">
+                              <a:lumMod val="50000"/>
+                            </a:schemeClr>
+                          </a:solidFill>
+                        </a:ln>
+                        <a:effectLst/>
+                        <a:extLst>
+                          <a:ext uri="{C572A759-6A51-4108-AA02-DFA0A04FC94B}">
+                            <ma14:wrappingTextBoxFlag xmlns:ma14="http://schemas.microsoft.com/office/mac/drawingml/2011/main"/>
+                          </a:ext>
+                        </a:extLst>
+                      </wps:spPr>
+                      <wps:style>
+                        <a:lnRef idx="0">
+                          <a:schemeClr val="accent1"/>
+                        </a:lnRef>
+                        <a:fillRef idx="0">
+                          <a:schemeClr val="accent1"/>
+                        </a:fillRef>
+                        <a:effectRef idx="0">
+                          <a:schemeClr val="accent1"/>
+                        </a:effectRef>
+                        <a:fontRef idx="minor">
+                          <a:schemeClr val="dk1"/>
+                        </a:fontRef>
+                      </wps:style>
+                      <wps:txbx>
+                        <w:txbxContent>
+                          <w:p>
+                            <w:pPr>
+                              <w:pStyle w:val="Sansinterligne"/>
+                              <w:rPr>
+                                <w:rFonts w:ascii="Courier New" w:hAnsi="Courier New" w:cs="Courier New"/>
+                              </w:rPr>
+                            </w:pPr>
+                            <w:r>
+                              <w:rPr>
+                                <w:rFonts w:ascii="Courier New" w:hAnsi="Courier New" w:cs="Courier New"/>
+                              </w:rPr>
+                              <w:t>-</w:t>
+                            </w:r>
+                            <w:r>
+                              <w:rPr>
+                                <w:rFonts w:ascii="Courier New" w:hAnsi="Courier New" w:cs="Courier New"/>
+                              </w:rPr>
+                              <w:t>---------</w:t>
+                            </w:r>
+                            <w:r>
+                              <w:rPr>
+                                <w:rFonts w:ascii="Courier New" w:hAnsi="Courier New" w:cs="Courier New"/>
+                              </w:rPr>
+                              <w:t>------- ResultIte</w:t>
+                            </w:r>
+                            <w:r>
+                              <w:rPr>
+                                <w:rFonts w:ascii="Courier New" w:hAnsi="Courier New" w:cs="Courier New"/>
+                              </w:rPr>
+                              <w:t>ration n°0 -----------------</w:t>
+                            </w:r>
+                          </w:p>
+                          <w:p>
+                            <w:pPr>
+                              <w:pStyle w:val="Sansinterligne"/>
+                              <w:rPr>
+                                <w:rFonts w:ascii="Courier New" w:hAnsi="Courier New" w:cs="Courier New"/>
+                              </w:rPr>
+                            </w:pPr>
+                            <w:r>
+                              <w:rPr>
+                                <w:rFonts w:ascii="Courier New" w:hAnsi="Courier New" w:cs="Courier New"/>
+                              </w:rPr>
+                              <w:t>----- Nouveaux Jobs :[JobT:200[0:52], JobT:201[0:51], JobT:202[0:14], JobT:203[0:48], JobT:204[0:32], JobT:205[0:13], JobT:206[0:23], JobT:207[0:78], JobT:208[0:10], JobT:209[0:23], JobT:213[0:8], JobB:300[0:7], JobB:301[0:7], JobB:302[0:8], JobB:303[0:8], JobB:304[0:4], JobB:305[0:4], JobB:306[0:10], JobB:307[0:8]]</w:t>
+                            </w:r>
+                          </w:p>
+                          <w:p>
+                            <w:pPr>
+                              <w:pStyle w:val="Sansinterligne"/>
+                              <w:rPr>
+                                <w:rFonts w:ascii="Courier New" w:hAnsi="Courier New" w:cs="Courier New"/>
+                              </w:rPr>
+                            </w:pPr>
+                            <w:r>
+                              <w:rPr>
+                                <w:rFonts w:ascii="Courier New" w:hAnsi="Courier New" w:cs="Courier New"/>
+                              </w:rPr>
+                              <w:t xml:space="preserve">----- Liste des serveurs: </w:t>
+                            </w:r>
+                          </w:p>
+                          <w:p>
+                            <w:pPr>
+                              <w:pStyle w:val="Sansinterligne"/>
+                              <w:rPr>
+                                <w:rFonts w:ascii="Courier New" w:hAnsi="Courier New" w:cs="Courier New"/>
+                              </w:rPr>
+                            </w:pPr>
+                            <w:r>
+                              <w:rPr>
+                                <w:rFonts w:ascii="Courier New" w:hAnsi="Courier New" w:cs="Courier New"/>
+                              </w:rPr>
+                              <w:tab/>
+                              <w:t>Server 100 [JobT:207[0:78], JobT:202[0:14], JobT:213[0:8]] = 100</w:t>
+                            </w:r>
+                          </w:p>
+                          <w:p>
+                            <w:pPr>
+                              <w:pStyle w:val="Sansinterligne"/>
+                              <w:rPr>
+                                <w:rFonts w:ascii="Courier New" w:hAnsi="Courier New" w:cs="Courier New"/>
+                              </w:rPr>
+                            </w:pPr>
+                            <w:r>
+                              <w:rPr>
+                                <w:rFonts w:ascii="Courier New" w:hAnsi="Courier New" w:cs="Courier New"/>
+                              </w:rPr>
+                              <w:tab/>
+                              <w:t>Server 101 [JobT:200[0:52], JobT:203[0:48]] = 100</w:t>
+                            </w:r>
+                          </w:p>
+                          <w:p>
+                            <w:pPr>
+                              <w:pStyle w:val="Sansinterligne"/>
+                              <w:rPr>
+                                <w:rFonts w:ascii="Courier New" w:hAnsi="Courier New" w:cs="Courier New"/>
+                              </w:rPr>
+                            </w:pPr>
+                            <w:r>
+                              <w:rPr>
+                                <w:rFonts w:ascii="Courier New" w:hAnsi="Courier New" w:cs="Courier New"/>
+                              </w:rPr>
+                              <w:tab/>
+                              <w:t>Server 102 [JobT:201[0:51], JobT:204[0:32], JobT:205[0:13], JobB:304[0:4]] = 100</w:t>
+                            </w:r>
+                          </w:p>
+                          <w:p>
+                            <w:pPr>
+                              <w:pStyle w:val="Sansinterligne"/>
+                              <w:rPr>
+                                <w:rFonts w:ascii="Courier New" w:hAnsi="Courier New" w:cs="Courier New"/>
+                              </w:rPr>
+                            </w:pPr>
+                            <w:r>
+                              <w:rPr>
+                                <w:rFonts w:ascii="Courier New" w:hAnsi="Courier New" w:cs="Courier New"/>
+                              </w:rPr>
+                              <w:tab/>
+                              <w:t>Server 103 [JobT:206[0:23], JobT:209[0:23], JobT:208[0:10], JobB:306[0:10], JobB:302[0:8], JobB:303[0:8], JobB:307[0:8], JobB:300[0:7]] = 97</w:t>
+                            </w:r>
+                          </w:p>
+                          <w:p>
+                            <w:pPr>
+                              <w:pStyle w:val="Sansinterligne"/>
+                              <w:rPr>
+                                <w:rFonts w:ascii="Courier New" w:hAnsi="Courier New" w:cs="Courier New"/>
+                              </w:rPr>
+                            </w:pPr>
+                            <w:r>
+                              <w:rPr>
+                                <w:rFonts w:ascii="Courier New" w:hAnsi="Courier New" w:cs="Courier New"/>
+                              </w:rPr>
+                              <w:t>----- Liste des rejets: [JobB:301[0:7], JobB:305[0:4]]</w:t>
+                            </w:r>
+                          </w:p>
+                          <w:p>
+                            <w:pPr>
+                              <w:pStyle w:val="Sansinterligne"/>
+                              <w:rPr>
+                                <w:rFonts w:ascii="Courier New" w:hAnsi="Courier New" w:cs="Courier New"/>
+                              </w:rPr>
+                            </w:pPr>
+                            <w:r>
+                              <w:rPr>
+                                <w:rFonts w:ascii="Courier New" w:hAnsi="Courier New" w:cs="Courier New"/>
+                              </w:rPr>
+                              <w:t>----- Jobs Terminés: []</w:t>
+                            </w:r>
+                          </w:p>
+                          <w:p>
+                            <w:pPr>
+                              <w:pStyle w:val="Sansinterligne"/>
+                              <w:rPr>
+                                <w:rFonts w:ascii="Courier New" w:hAnsi="Courier New" w:cs="Courier New"/>
+                              </w:rPr>
+                            </w:pPr>
+                            <w:r>
+                              <w:rPr>
+                                <w:rFonts w:ascii="Courier New" w:hAnsi="Courier New" w:cs="Courier New"/>
+                              </w:rPr>
+                              <w:t xml:space="preserve">----- Energie utilisée : Used(397.0) - Green energy(450.0) - WastedEnergy(53.0) </w:t>
+                            </w:r>
+                          </w:p>
+                          <w:p>
+                            <w:pPr>
+                              <w:pStyle w:val="Sansinterligne"/>
+                              <w:rPr>
+                                <w:rFonts w:ascii="Courier New" w:hAnsi="Courier New" w:cs="Courier New"/>
+                              </w:rPr>
+                            </w:pPr>
+                            <w:r>
+                              <w:rPr>
+                                <w:rFonts w:ascii="Courier New" w:hAnsi="Courier New" w:cs="Courier New"/>
+                              </w:rPr>
+                              <w:t>----------------------------------------------------------------</w:t>
+                            </w:r>
+                          </w:p>
+                        </w:txbxContent>
+                      </wps:txbx>
+                      <wps:bodyPr rot="0" spcFirstLastPara="0" vertOverflow="overflow" horzOverflow="overflow" vert="horz" wrap="square" lIns="91440" tIns="45720" rIns="91440" bIns="45720" numCol="1" spcCol="0" rtlCol="0" fromWordArt="0" anchor="t" anchorCtr="0" forceAA="0" compatLnSpc="1">
+                        <a:prstTxWarp prst="textNoShape">
+                          <a:avLst/>
+                        </a:prstTxWarp>
+                        <a:noAutofit/>
+                      </wps:bodyPr>
+                    </wps:wsp>
+                  </a:graphicData>
+                </a:graphic>
+                <wp14:sizeRelH relativeFrom="margin">
+                  <wp14:pctWidth>0</wp14:pctWidth>
+                </wp14:sizeRelH>
+                <wp14:sizeRelV relativeFrom="margin">
+                  <wp14:pctHeight>0</wp14:pctHeight>
+                </wp14:sizeRelV>
+              </wp:anchor>
+            </w:drawing>
+          </mc:Choice>
+          <mc:Fallback>
+            <w:pict>
+              <v:shape id="Zone de texte 10" o:spid="_x0000_s1032" type="#_x0000_t202" style="position:absolute;margin-left:-17.95pt;margin-top:27pt;width:486pt;height:243pt;z-index:251673600;visibility:visible;mso-wrap-style:square;mso-width-percent:0;mso-height-percent:0;mso-wrap-distance-left:9pt;mso-wrap-distance-top:0;mso-wrap-distance-right:9pt;mso-wrap-distance-bottom:0;mso-position-horizontal:absolute;mso-position-horizontal-relative:text;mso-position-vertical:absolute;mso-position-vertical-relative:text;mso-width-percent:0;mso-height-percent:0;mso-width-relative:margin;mso-height-relative:margin;v-text-anchor:top" o:gfxdata="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" fillcolor="#f6f6f6" strokecolor="#7f7f7f [1612]">
+                <v:textbox>
+                  <w:txbxContent>
+                    <w:p>
+                      <w:pPr>
+                        <w:pStyle w:val="Sansinterligne"/>
+                        <w:rPr>
+                          <w:rFonts w:ascii="Courier New" w:hAnsi="Courier New" w:cs="Courier New"/>
+                        </w:rPr>
+                      </w:pPr>
+                      <w:r>
+                        <w:rPr>
+                          <w:rFonts w:ascii="Courier New" w:hAnsi="Courier New" w:cs="Courier New"/>
+                        </w:rPr>
+                        <w:t>-</w:t>
+                      </w:r>
+                      <w:r>
+                        <w:rPr>
+                          <w:rFonts w:ascii="Courier New" w:hAnsi="Courier New" w:cs="Courier New"/>
+                        </w:rPr>
+                        <w:t>---------</w:t>
+                      </w:r>
+                      <w:r>
+                        <w:rPr>
+                          <w:rFonts w:ascii="Courier New" w:hAnsi="Courier New" w:cs="Courier New"/>
+                        </w:rPr>
+                        <w:t>------- ResultIte</w:t>
+                      </w:r>
+                      <w:r>
+                        <w:rPr>
+                          <w:rFonts w:ascii="Courier New" w:hAnsi="Courier New" w:cs="Courier New"/>
+                        </w:rPr>
+                        <w:t>ration n°0 -----------------</w:t>
+                      </w:r>
+                    </w:p>
+                    <w:p>
+                      <w:pPr>
+                        <w:pStyle w:val="Sansinterligne"/>
+                        <w:rPr>
+                          <w:rFonts w:ascii="Courier New" w:hAnsi="Courier New" w:cs="Courier New"/>
+                        </w:rPr>
+                      </w:pPr>
+                      <w:r>
+                        <w:rPr>
+                          <w:rFonts w:ascii="Courier New" w:hAnsi="Courier New" w:cs="Courier New"/>
+                        </w:rPr>
+                        <w:t>----- Nouveaux Jobs :[JobT:200[0:52], JobT:201[0:51], JobT:202[0:14], JobT:203[0:48], JobT:204[0:32], JobT:205[0:13], JobT:206[0:23], JobT:207[0:78], JobT:208[0:10], JobT:209[0:23], JobT:213[0:8], JobB:300[0:7], JobB:301[0:7], JobB:302[0:8], JobB:303[0:8], JobB:304[0:4], JobB:305[0:4], JobB:306[0:10], JobB:307[0:8]]</w:t>
+                      </w:r>
+                    </w:p>
+                    <w:p>
+                      <w:pPr>
+                        <w:pStyle w:val="Sansinterligne"/>
+                        <w:rPr>
+                          <w:rFonts w:ascii="Courier New" w:hAnsi="Courier New" w:cs="Courier New"/>
+                        </w:rPr>
+                      </w:pPr>
+                      <w:r>
+                        <w:rPr>
+                          <w:rFonts w:ascii="Courier New" w:hAnsi="Courier New" w:cs="Courier New"/>
+                        </w:rPr>
+                        <w:t xml:space="preserve">----- Liste des serveurs: </w:t>
+                      </w:r>
+                    </w:p>
+                    <w:p>
+                      <w:pPr>
+                        <w:pStyle w:val="Sansinterligne"/>
+                        <w:rPr>
+                          <w:rFonts w:ascii="Courier New" w:hAnsi="Courier New" w:cs="Courier New"/>
+                        </w:rPr>
+                      </w:pPr>
+                      <w:r>
+                        <w:rPr>
+                          <w:rFonts w:ascii="Courier New" w:hAnsi="Courier New" w:cs="Courier New"/>
+                        </w:rPr>
+                        <w:tab/>
+                        <w:t>Server 100 [JobT:207[0:78], JobT:202[0:14], JobT:213[0:8]] = 100</w:t>
+                      </w:r>
+                    </w:p>
+                    <w:p>
+                      <w:pPr>
+                        <w:pStyle w:val="Sansinterligne"/>
+                        <w:rPr>
+                          <w:rFonts w:ascii="Courier New" w:hAnsi="Courier New" w:cs="Courier New"/>
+                        </w:rPr>
+                      </w:pPr>
+                      <w:r>
+                        <w:rPr>
+                          <w:rFonts w:ascii="Courier New" w:hAnsi="Courier New" w:cs="Courier New"/>
+                        </w:rPr>
+                        <w:tab/>
+                        <w:t>Server 101 [JobT:200[0:52], JobT:203[0:48]] = 100</w:t>
+                      </w:r>
+                    </w:p>
+                    <w:p>
+                      <w:pPr>
+                        <w:pStyle w:val="Sansinterligne"/>
+                        <w:rPr>
+                          <w:rFonts w:ascii="Courier New" w:hAnsi="Courier New" w:cs="Courier New"/>
+                        </w:rPr>
+                      </w:pPr>
+                      <w:r>
+                        <w:rPr>
+                          <w:rFonts w:ascii="Courier New" w:hAnsi="Courier New" w:cs="Courier New"/>
+                        </w:rPr>
+                        <w:tab/>
+                        <w:t>Server 102 [JobT:201[0:51], JobT:204[0:32], JobT:205[0:13], JobB:304[0:4]] = 100</w:t>
+                      </w:r>
+                    </w:p>
+                    <w:p>
+                      <w:pPr>
+                        <w:pStyle w:val="Sansinterligne"/>
+                        <w:rPr>
+                          <w:rFonts w:ascii="Courier New" w:hAnsi="Courier New" w:cs="Courier New"/>
+                        </w:rPr>
+                      </w:pPr>
+                      <w:r>
+                        <w:rPr>
+                          <w:rFonts w:ascii="Courier New" w:hAnsi="Courier New" w:cs="Courier New"/>
+                        </w:rPr>
+                        <w:tab/>
+                        <w:t>Server 103 [JobT:206[0:23], JobT:209[0:23], JobT:208[0:10], JobB:306[0:10], JobB:302[0:8], JobB:303[0:8], JobB:307[0:8], JobB:300[0:7]] = 97</w:t>
+                      </w:r>
+                    </w:p>
+                    <w:p>
+                      <w:pPr>
+                        <w:pStyle w:val="Sansinterligne"/>
+                        <w:rPr>
+                          <w:rFonts w:ascii="Courier New" w:hAnsi="Courier New" w:cs="Courier New"/>
+                        </w:rPr>
+                      </w:pPr>
+                      <w:r>
+                        <w:rPr>
+                          <w:rFonts w:ascii="Courier New" w:hAnsi="Courier New" w:cs="Courier New"/>
+                        </w:rPr>
+                        <w:t>----- Liste des rejets: [JobB:301[0:7], JobB:305[0:4]]</w:t>
+                      </w:r>
+                    </w:p>
+                    <w:p>
+                      <w:pPr>
+                        <w:pStyle w:val="Sansinterligne"/>
+                        <w:rPr>
+                          <w:rFonts w:ascii="Courier New" w:hAnsi="Courier New" w:cs="Courier New"/>
+                        </w:rPr>
+                      </w:pPr>
+                      <w:r>
+                        <w:rPr>
+                          <w:rFonts w:ascii="Courier New" w:hAnsi="Courier New" w:cs="Courier New"/>
+                        </w:rPr>
+                        <w:t>----- Jobs Terminés: []</w:t>
+                      </w:r>
+                    </w:p>
+                    <w:p>
+                      <w:pPr>
+                        <w:pStyle w:val="Sansinterligne"/>
+                        <w:rPr>
+                          <w:rFonts w:ascii="Courier New" w:hAnsi="Courier New" w:cs="Courier New"/>
+                        </w:rPr>
+                      </w:pPr>
+                      <w:r>
+                        <w:rPr>
+                          <w:rFonts w:ascii="Courier New" w:hAnsi="Courier New" w:cs="Courier New"/>
+                        </w:rPr>
+                        <w:t xml:space="preserve">----- Energie utilisée : Used(397.0) - Green energy(450.0) - WastedEnergy(53.0) </w:t>
+                      </w:r>
+                    </w:p>
+                    <w:p>
+                      <w:pPr>
+                        <w:pStyle w:val="Sansinterligne"/>
+                        <w:rPr>
+                          <w:rFonts w:ascii="Courier New" w:hAnsi="Courier New" w:cs="Courier New"/>
+                        </w:rPr>
+                      </w:pPr>
+                      <w:r>
+                        <w:rPr>
+                          <w:rFonts w:ascii="Courier New" w:hAnsi="Courier New" w:cs="Courier New"/>
+                        </w:rPr>
+                        <w:t>----------------------------------------------------------------</w:t>
+                      </w:r>
+                    </w:p>
+                  </w:txbxContent>
+                </v:textbox>
+                <w10:wrap type="square"/>
+              </v:shape>
+            </w:pict>
+          </mc:Fallback>
+        </mc:AlternateContent>
+      </w:r>
+      <w:r>
+        <w:rPr>
+          <w:u w:val="single"/>
+        </w:rPr>
+        <w:t>Exemple :</w:t>
+      </w:r>
+      <w:r>
+        <w:t xml:space="preserve"> </w:t>
+      </w:r>
+    </w:p>
+    <w:p>
+      <w:pPr>
+        <w:rPr>
+          <w:rFonts w:asciiTheme="majorHAnsi" w:eastAsiaTheme="majorEastAsia" w:hAnsiTheme="majorHAnsi" w:cstheme="majorBidi"/>
+          <w:b/>
+          <w:bCs/>
+          <w:color w:val="365F91" w:themeColor="accent1" w:themeShade="BF"/>
+          <w:sz w:val="40"/>
+          <w:szCs w:val="28"/>
+        </w:rPr>
+      </w:pPr>
       <w:r>
         <w:br w:type="page"/>
       </w:r>
@@ -675,13 +2434,79 @@
         </w:numPr>
       </w:pPr>
       <w:r>
-        <w:lastRenderedPageBreak/>
         <w:t>Les algorithmes</w:t>
       </w:r>
     </w:p>
+    <w:p/>
+    <w:p>
+      <w:pPr>
+        <w:pStyle w:val="Titre2"/>
+        <w:numPr>
+          <w:ilvl w:val="0"/>
+          <w:numId w:val="4"/>
+        </w:numPr>
+      </w:pPr>
+      <w:r>
+        <w:t>Placement des web jobs</w:t>
+      </w:r>
+    </w:p>
+    <w:p/>
+    <w:p>
+      <w:r>
+        <w:t>Trie la liste des web jobs par ordre descendant (selon leur consommation) pour l’itération en cours, puis les place uns à uns sur le premier serveur pouvant supporter cette consommation.</w:t>
+      </w:r>
+    </w:p>
+    <w:p/>
+    <w:p>
+      <w:pPr>
+        <w:pStyle w:val="Titre2"/>
+        <w:numPr>
+          <w:ilvl w:val="0"/>
+          <w:numId w:val="4"/>
+        </w:numPr>
+      </w:pPr>
+      <w:r>
+        <w:t>Placement des batchs</w:t>
+      </w:r>
+    </w:p>
+    <w:p/>
+    <w:p>
+      <w:r>
+        <w:t>Fonctionnement similaire mais dans ce cas, on trouve sur les jobs de type batch.</w:t>
+      </w:r>
+    </w:p>
+    <w:p/>
+    <w:p>
+      <w:pPr>
+        <w:pStyle w:val="Titre2"/>
+        <w:numPr>
+          <w:ilvl w:val="0"/>
+          <w:numId w:val="4"/>
+        </w:numPr>
+      </w:pPr>
+      <w:r>
+        <w:t>Algorithme principal</w:t>
+      </w:r>
+    </w:p>
+    <w:p/>
+    <w:p>
+      <w:r>
+        <w:t>Cet algorithme est le pilier de l’application. Au début de chaque itération, il retire les batchs de chaque serveur. Il déplace ensuite les jobs web déjà présents sur les serveurs afin d’optimiser leur répartition. On cherche ici à utiliser le moins de serveurs possible, il s’agit d’</w:t>
+      </w:r>
+      <w:r>
+        <w:t xml:space="preserve">une liberté que nous avons prise afin d’optimiser la solution proposée qui ne se contentait que de déplacer les jobs faisant dépasser la capacité du serveur. </w:t>
+      </w:r>
+    </w:p>
+    <w:p>
+      <w:r>
+        <w:t>Il se charge alors d’appeler les deux premiers algorithmes afin de placer les nouveaux jobs web et l’ensemble des jobs de type batch (ce qui inclus ceux non terminés à l’itération précédente et les nouveaux arrivants).</w:t>
+      </w:r>
+      <w:bookmarkStart w:id="0" w:name="_GoBack"/>
+      <w:bookmarkEnd w:id="0"/>
+    </w:p>
     <w:sectPr>
-      <w:headerReference w:type="default" r:id="rId12"/>
-      <w:footerReference w:type="default" r:id="rId13"/>
+      <w:headerReference w:type="default" r:id="rId13"/>
+      <w:footerReference w:type="default" r:id="rId14"/>
       <w:pgSz w:w="11906" w:h="16838"/>
       <w:pgMar w:top="2410" w:right="1417" w:bottom="1417" w:left="1417" w:header="708" w:footer="708" w:gutter="0"/>
       <w:pgNumType w:start="0"/>
@@ -694,7 +2519,7 @@
 </file>
 
 <file path=word/endnotes.xml><?xml version="1.0" encoding="utf-8"?>
-<w:endnotes xmlns:wpc="http://schemas.microsoft.com/office/word/2010/wordprocessingCanvas" xmlns:mc="http://schemas.openxmlformats.org/markup-compatibility/2006" xmlns:o="urn:schemas-microsoft-com:office:office" xmlns:r="http://schemas.openxmlformats.org/officeDocument/2006/relationships" xmlns:m="http://schemas.openxmlformats.org/officeDocument/2006/math" xmlns:v="urn:schemas-microsoft-com:vml" xmlns:wp14="http://schemas.microsoft.com/office/word/2010/wordprocessingDrawing" xmlns:wp="http://schemas.openxmlformats.org/drawingml/2006/wordprocessingDrawing" xmlns:w10="urn:schemas-microsoft-com:office:word" xmlns:w="http://schemas.openxmlformats.org/wordprocessingml/2006/main" xmlns:w14="http://schemas.microsoft.com/office/word/2010/wordml" xmlns:wpg="http://schemas.microsoft.com/office/word/2010/wordprocessingGroup" xmlns:wpi="http://schemas.microsoft.com/office/word/2010/wordprocessingInk" xmlns:wne="http://schemas.microsoft.com/office/word/2006/wordml" xmlns:wps="http://schemas.microsoft.com/office/word/2010/wordprocessingShape" mc:Ignorable="w14 wp14">
+<w:endnotes xmlns:wpc="http://schemas.microsoft.com/office/word/2010/wordprocessingCanvas" xmlns:mo="http://schemas.microsoft.com/office/mac/office/2008/main" xmlns:mc="http://schemas.openxmlformats.org/markup-compatibility/2006" xmlns:mv="urn:schemas-microsoft-com:mac:vml" xmlns:o="urn:schemas-microsoft-com:office:office" xmlns:r="http://schemas.openxmlformats.org/officeDocument/2006/relationships" xmlns:m="http://schemas.openxmlformats.org/officeDocument/2006/math" xmlns:v="urn:schemas-microsoft-com:vml" xmlns:wp14="http://schemas.microsoft.com/office/word/2010/wordprocessingDrawing" xmlns:wp="http://schemas.openxmlformats.org/drawingml/2006/wordprocessingDrawing" xmlns:w10="urn:schemas-microsoft-com:office:word" xmlns:w="http://schemas.openxmlformats.org/wordprocessingml/2006/main" xmlns:w14="http://schemas.microsoft.com/office/word/2010/wordml" xmlns:wpg="http://schemas.microsoft.com/office/word/2010/wordprocessingGroup" xmlns:wpi="http://schemas.microsoft.com/office/word/2010/wordprocessingInk" xmlns:wne="http://schemas.microsoft.com/office/word/2006/wordml" xmlns:wps="http://schemas.microsoft.com/office/word/2010/wordprocessingShape" mc:Ignorable="w14 wp14">
   <w:endnote w:type="separator" w:id="-1">
     <w:p>
       <w:pPr>
@@ -719,7 +2544,7 @@
 </file>
 
 <file path=word/footer1.xml><?xml version="1.0" encoding="utf-8"?>
-<w:ftr xmlns:wpc="http://schemas.microsoft.com/office/word/2010/wordprocessingCanvas" xmlns:mc="http://schemas.openxmlformats.org/markup-compatibility/2006" xmlns:o="urn:schemas-microsoft-com:office:office" xmlns:r="http://schemas.openxmlformats.org/officeDocument/2006/relationships" xmlns:m="http://schemas.openxmlformats.org/officeDocument/2006/math" xmlns:v="urn:schemas-microsoft-com:vml" xmlns:wp14="http://schemas.microsoft.com/office/word/2010/wordprocessingDrawing" xmlns:wp="http://schemas.openxmlformats.org/drawingml/2006/wordprocessingDrawing" xmlns:w10="urn:schemas-microsoft-com:office:word" xmlns:w="http://schemas.openxmlformats.org/wordprocessingml/2006/main" xmlns:w14="http://schemas.microsoft.com/office/word/2010/wordml" xmlns:wpg="http://schemas.microsoft.com/office/word/2010/wordprocessingGroup" xmlns:wpi="http://schemas.microsoft.com/office/word/2010/wordprocessingInk" xmlns:wne="http://schemas.microsoft.com/office/word/2006/wordml" xmlns:wps="http://schemas.microsoft.com/office/word/2010/wordprocessingShape" mc:Ignorable="w14 wp14">
+<w:ftr xmlns:wpc="http://schemas.microsoft.com/office/word/2010/wordprocessingCanvas" xmlns:mo="http://schemas.microsoft.com/office/mac/office/2008/main" xmlns:mc="http://schemas.openxmlformats.org/markup-compatibility/2006" xmlns:mv="urn:schemas-microsoft-com:mac:vml" xmlns:o="urn:schemas-microsoft-com:office:office" xmlns:r="http://schemas.openxmlformats.org/officeDocument/2006/relationships" xmlns:m="http://schemas.openxmlformats.org/officeDocument/2006/math" xmlns:v="urn:schemas-microsoft-com:vml" xmlns:wp14="http://schemas.microsoft.com/office/word/2010/wordprocessingDrawing" xmlns:wp="http://schemas.openxmlformats.org/drawingml/2006/wordprocessingDrawing" xmlns:w10="urn:schemas-microsoft-com:office:word" xmlns:w="http://schemas.openxmlformats.org/wordprocessingml/2006/main" xmlns:w14="http://schemas.microsoft.com/office/word/2010/wordml" xmlns:wpg="http://schemas.microsoft.com/office/word/2010/wordprocessingGroup" xmlns:wpi="http://schemas.microsoft.com/office/word/2010/wordprocessingInk" xmlns:wne="http://schemas.microsoft.com/office/word/2006/wordml" xmlns:wps="http://schemas.microsoft.com/office/word/2010/wordprocessingShape" mc:Ignorable="w14 wp14">
   <w:p>
     <w:pPr>
       <w:pStyle w:val="Pieddepage"/>
@@ -738,9 +2563,6 @@
         </w:rPr>
         <w:alias w:val="Auteur"/>
         <w:id w:val="-141822303"/>
-        <w:placeholder>
-          <w:docPart w:val="BDECB3E2D72D45D99EB813B4501C1EE7"/>
-        </w:placeholder>
         <w:dataBinding w:prefixMappings="xmlns:ns0='http://schemas.openxmlformats.org/package/2006/metadata/core-properties' xmlns:ns1='http://purl.org/dc/elements/1.1/'" w:xpath="/ns0:coreProperties[1]/ns1:creator[1]" w:storeItemID="{6C3C8BC8-F283-45AE-878A-BAB7291924A1}"/>
         <w:text/>
       </w:sdtPr>
@@ -763,11 +2585,12 @@
     <w:r>
       <w:rPr>
         <w:noProof/>
+        <w:lang w:eastAsia="fr-FR"/>
       </w:rPr>
       <mc:AlternateContent>
         <mc:Choice Requires="wps">
           <w:drawing>
-            <wp:anchor distT="0" distB="0" distL="114300" distR="114300" simplePos="0" relativeHeight="251661312" behindDoc="0" locked="0" layoutInCell="1" allowOverlap="1" wp14:anchorId="3D30E79D" wp14:editId="18323420">
+            <wp:anchor distT="0" distB="0" distL="114300" distR="114300" simplePos="0" relativeHeight="251661312" behindDoc="0" locked="0" layoutInCell="1" allowOverlap="1" wp14:anchorId="7CE183DC" wp14:editId="728C9A49">
               <wp:simplePos x="0" y="0"/>
               <wp:positionH relativeFrom="margin">
                 <wp:align>right</wp:align>
@@ -846,7 +2669,7 @@
                               <w:sz w:val="40"/>
                               <w:szCs w:val="40"/>
                             </w:rPr>
-                            <w:t>1</w:t>
+                            <w:t>7</w:t>
                           </w:r>
                           <w:r>
                             <w:rPr>
@@ -880,11 +2703,11 @@
         </mc:Choice>
         <mc:Fallback>
           <w:pict>
-            <v:shapetype id="_x0000_t202" coordsize="21600,21600" o:spt="202" path="m,l,21600r21600,l21600,xe">
+            <v:shapetype id="_x0000_t202" coordsize="21600,21600" o:spt="202" path="m0,0l0,21600,21600,21600,21600,0xe">
               <v:stroke joinstyle="miter"/>
               <v:path gradientshapeok="t" o:connecttype="rect"/>
             </v:shapetype>
-            <v:shape id="Zone de texte 56" o:spid="_x0000_s1027" type="#_x0000_t202" style="position:absolute;margin-left:67.6pt;margin-top:0;width:118.8pt;height:31.15pt;z-index:251661312;visibility:visible;mso-wrap-style:square;mso-width-percent:0;mso-height-percent:0;mso-wrap-distance-left:9pt;mso-wrap-distance-top:0;mso-wrap-distance-right:9pt;mso-wrap-distance-bottom:0;mso-position-horizontal:right;mso-position-horizontal-relative:margin;mso-position-vertical:top;mso-position-vertical-relative:bottom-margin-area;mso-width-percent:0;mso-height-percent:0;mso-width-relative:margin;mso-height-relative:margin;v-text-anchor:top" o:gfxdata="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" filled="f" stroked="f" strokeweight=".5pt">
+            <v:shape id="Zone de texte 56" o:spid="_x0000_s1033" type="#_x0000_t202" style="position:absolute;margin-left:67.6pt;margin-top:0;width:118.8pt;height:31.15pt;z-index:251661312;visibility:visible;mso-wrap-style:square;mso-width-percent:0;mso-height-percent:0;mso-wrap-distance-left:9pt;mso-wrap-distance-top:0;mso-wrap-distance-right:9pt;mso-wrap-distance-bottom:0;mso-position-horizontal:right;mso-position-horizontal-relative:margin;mso-position-vertical:top;mso-position-vertical-relative:bottom-margin-area;mso-width-percent:0;mso-height-percent:0;mso-width-relative:margin;mso-height-relative:margin;v-text-anchor:top" o:gfxdata="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" filled="f" stroked="f" strokeweight=".5pt">
               <v:textbox style="mso-fit-shape-to-text:t">
                 <w:txbxContent>
                   <w:p>
@@ -933,7 +2756,7 @@
                         <w:sz w:val="40"/>
                         <w:szCs w:val="40"/>
                       </w:rPr>
-                      <w:t>1</w:t>
+                      <w:t>7</w:t>
                     </w:r>
                     <w:r>
                       <w:rPr>
@@ -957,11 +2780,12 @@
       <w:rPr>
         <w:noProof/>
         <w:color w:val="4F81BD" w:themeColor="accent1"/>
+        <w:lang w:eastAsia="fr-FR"/>
       </w:rPr>
       <mc:AlternateContent>
         <mc:Choice Requires="wps">
           <w:drawing>
-            <wp:anchor distT="91440" distB="91440" distL="114300" distR="114300" simplePos="0" relativeHeight="251662336" behindDoc="1" locked="0" layoutInCell="1" allowOverlap="1" wp14:anchorId="59066B0B" wp14:editId="66456068">
+            <wp:anchor distT="91440" distB="91440" distL="114300" distR="114300" simplePos="0" relativeHeight="251662336" behindDoc="1" locked="0" layoutInCell="1" allowOverlap="1" wp14:anchorId="1707DD08" wp14:editId="23B72EC9">
               <wp:simplePos x="0" y="0"/>
               <wp:positionH relativeFrom="margin">
                 <wp:align>center</wp:align>
@@ -1033,7 +2857,7 @@
 </file>
 
 <file path=word/footnotes.xml><?xml version="1.0" encoding="utf-8"?>
-<w:footnotes xmlns:wpc="http://schemas.microsoft.com/office/word/2010/wordprocessingCanvas" xmlns:mc="http://schemas.openxmlformats.org/markup-compatibility/2006" xmlns:o="urn:schemas-microsoft-com:office:office" xmlns:r="http://schemas.openxmlformats.org/officeDocument/2006/relationships" xmlns:m="http://schemas.openxmlformats.org/officeDocument/2006/math" xmlns:v="urn:schemas-microsoft-com:vml" xmlns:wp14="http://schemas.microsoft.com/office/word/2010/wordprocessingDrawing" xmlns:wp="http://schemas.openxmlformats.org/drawingml/2006/wordprocessingDrawing" xmlns:w10="urn:schemas-microsoft-com:office:word" xmlns:w="http://schemas.openxmlformats.org/wordprocessingml/2006/main" xmlns:w14="http://schemas.microsoft.com/office/word/2010/wordml" xmlns:wpg="http://schemas.microsoft.com/office/word/2010/wordprocessingGroup" xmlns:wpi="http://schemas.microsoft.com/office/word/2010/wordprocessingInk" xmlns:wne="http://schemas.microsoft.com/office/word/2006/wordml" xmlns:wps="http://schemas.microsoft.com/office/word/2010/wordprocessingShape" mc:Ignorable="w14 wp14">
+<w:footnotes xmlns:wpc="http://schemas.microsoft.com/office/word/2010/wordprocessingCanvas" xmlns:mo="http://schemas.microsoft.com/office/mac/office/2008/main" xmlns:mc="http://schemas.openxmlformats.org/markup-compatibility/2006" xmlns:mv="urn:schemas-microsoft-com:mac:vml" xmlns:o="urn:schemas-microsoft-com:office:office" xmlns:r="http://schemas.openxmlformats.org/officeDocument/2006/relationships" xmlns:m="http://schemas.openxmlformats.org/officeDocument/2006/math" xmlns:v="urn:schemas-microsoft-com:vml" xmlns:wp14="http://schemas.microsoft.com/office/word/2010/wordprocessingDrawing" xmlns:wp="http://schemas.openxmlformats.org/drawingml/2006/wordprocessingDrawing" xmlns:w10="urn:schemas-microsoft-com:office:word" xmlns:w="http://schemas.openxmlformats.org/wordprocessingml/2006/main" xmlns:w14="http://schemas.microsoft.com/office/word/2010/wordml" xmlns:wpg="http://schemas.microsoft.com/office/word/2010/wordprocessingGroup" xmlns:wpi="http://schemas.microsoft.com/office/word/2010/wordprocessingInk" xmlns:wne="http://schemas.microsoft.com/office/word/2006/wordml" xmlns:wps="http://schemas.microsoft.com/office/word/2010/wordprocessingShape" mc:Ignorable="w14 wp14">
   <w:footnote w:type="separator" w:id="-1">
     <w:p>
       <w:pPr>
@@ -1058,7 +2882,7 @@
 </file>
 
 <file path=word/header1.xml><?xml version="1.0" encoding="utf-8"?>
-<w:hdr xmlns:wpc="http://schemas.microsoft.com/office/word/2010/wordprocessingCanvas" xmlns:mc="http://schemas.openxmlformats.org/markup-compatibility/2006" xmlns:o="urn:schemas-microsoft-com:office:office" xmlns:r="http://schemas.openxmlformats.org/officeDocument/2006/relationships" xmlns:m="http://schemas.openxmlformats.org/officeDocument/2006/math" xmlns:v="urn:schemas-microsoft-com:vml" xmlns:wp14="http://schemas.microsoft.com/office/word/2010/wordprocessingDrawing" xmlns:wp="http://schemas.openxmlformats.org/drawingml/2006/wordprocessingDrawing" xmlns:w10="urn:schemas-microsoft-com:office:word" xmlns:w="http://schemas.openxmlformats.org/wordprocessingml/2006/main" xmlns:w14="http://schemas.microsoft.com/office/word/2010/wordml" xmlns:wpg="http://schemas.microsoft.com/office/word/2010/wordprocessingGroup" xmlns:wpi="http://schemas.microsoft.com/office/word/2010/wordprocessingInk" xmlns:wne="http://schemas.microsoft.com/office/word/2006/wordml" xmlns:wps="http://schemas.microsoft.com/office/word/2010/wordprocessingShape" mc:Ignorable="w14 wp14">
+<w:hdr xmlns:wpc="http://schemas.microsoft.com/office/word/2010/wordprocessingCanvas" xmlns:mo="http://schemas.microsoft.com/office/mac/office/2008/main" xmlns:mc="http://schemas.openxmlformats.org/markup-compatibility/2006" xmlns:mv="urn:schemas-microsoft-com:mac:vml" xmlns:o="urn:schemas-microsoft-com:office:office" xmlns:r="http://schemas.openxmlformats.org/officeDocument/2006/relationships" xmlns:m="http://schemas.openxmlformats.org/officeDocument/2006/math" xmlns:v="urn:schemas-microsoft-com:vml" xmlns:wp14="http://schemas.microsoft.com/office/word/2010/wordprocessingDrawing" xmlns:wp="http://schemas.openxmlformats.org/drawingml/2006/wordprocessingDrawing" xmlns:w10="urn:schemas-microsoft-com:office:word" xmlns:w="http://schemas.openxmlformats.org/wordprocessingml/2006/main" xmlns:w14="http://schemas.microsoft.com/office/word/2010/wordml" xmlns:wpg="http://schemas.microsoft.com/office/word/2010/wordprocessingGroup" xmlns:wpi="http://schemas.microsoft.com/office/word/2010/wordprocessingInk" xmlns:wne="http://schemas.microsoft.com/office/word/2006/wordml" xmlns:wps="http://schemas.microsoft.com/office/word/2010/wordprocessingShape" mc:Ignorable="w14 wp14">
   <w:p>
     <w:pPr>
       <w:pStyle w:val="En-tte"/>
@@ -1071,11 +2895,12 @@
       <w:rPr>
         <w:noProof/>
         <w:color w:val="4F81BD" w:themeColor="accent1"/>
+        <w:lang w:eastAsia="fr-FR"/>
       </w:rPr>
       <mc:AlternateContent>
         <mc:Choice Requires="wps">
           <w:drawing>
-            <wp:anchor distT="0" distB="0" distL="114300" distR="114300" simplePos="0" relativeHeight="251659264" behindDoc="0" locked="0" layoutInCell="1" allowOverlap="1" wp14:anchorId="6B2BB8A4" wp14:editId="07575A53">
+            <wp:anchor distT="0" distB="0" distL="114300" distR="114300" simplePos="0" relativeHeight="251659264" behindDoc="0" locked="0" layoutInCell="1" allowOverlap="1" wp14:anchorId="1FBBF5FD" wp14:editId="08D8B697">
               <wp:simplePos x="0" y="0"/>
               <wp:positionH relativeFrom="margin">
                 <wp:align>center</wp:align>
@@ -1152,7 +2977,7 @@
 </file>
 
 <file path=word/numbering.xml><?xml version="1.0" encoding="utf-8"?>
-<w:numbering xmlns:wpc="http://schemas.microsoft.com/office/word/2010/wordprocessingCanvas" xmlns:mc="http://schemas.openxmlformats.org/markup-compatibility/2006" xmlns:o="urn:schemas-microsoft-com:office:office" xmlns:r="http://schemas.openxmlformats.org/officeDocument/2006/relationships" xmlns:m="http://schemas.openxmlformats.org/officeDocument/2006/math" xmlns:v="urn:schemas-microsoft-com:vml" xmlns:wp14="http://schemas.microsoft.com/office/word/2010/wordprocessingDrawing" xmlns:wp="http://schemas.openxmlformats.org/drawingml/2006/wordprocessingDrawing" xmlns:w10="urn:schemas-microsoft-com:office:word" xmlns:w="http://schemas.openxmlformats.org/wordprocessingml/2006/main" xmlns:w14="http://schemas.microsoft.com/office/word/2010/wordml" xmlns:wpg="http://schemas.microsoft.com/office/word/2010/wordprocessingGroup" xmlns:wpi="http://schemas.microsoft.com/office/word/2010/wordprocessingInk" xmlns:wne="http://schemas.microsoft.com/office/word/2006/wordml" xmlns:wps="http://schemas.microsoft.com/office/word/2010/wordprocessingShape" mc:Ignorable="w14 wp14">
+<w:numbering xmlns:wpc="http://schemas.microsoft.com/office/word/2010/wordprocessingCanvas" xmlns:mo="http://schemas.microsoft.com/office/mac/office/2008/main" xmlns:mc="http://schemas.openxmlformats.org/markup-compatibility/2006" xmlns:mv="urn:schemas-microsoft-com:mac:vml" xmlns:o="urn:schemas-microsoft-com:office:office" xmlns:r="http://schemas.openxmlformats.org/officeDocument/2006/relationships" xmlns:m="http://schemas.openxmlformats.org/officeDocument/2006/math" xmlns:v="urn:schemas-microsoft-com:vml" xmlns:wp14="http://schemas.microsoft.com/office/word/2010/wordprocessingDrawing" xmlns:wp="http://schemas.openxmlformats.org/drawingml/2006/wordprocessingDrawing" xmlns:w10="urn:schemas-microsoft-com:office:word" xmlns:w="http://schemas.openxmlformats.org/wordprocessingml/2006/main" xmlns:w14="http://schemas.microsoft.com/office/word/2010/wordml" xmlns:wpg="http://schemas.microsoft.com/office/word/2010/wordprocessingGroup" xmlns:wpi="http://schemas.microsoft.com/office/word/2010/wordprocessingInk" xmlns:wne="http://schemas.microsoft.com/office/word/2006/wordml" xmlns:wps="http://schemas.microsoft.com/office/word/2010/wordprocessingShape" mc:Ignorable="w14 wp14">
   <w:abstractNum w:abstractNumId="0">
     <w:nsid w:val="2F2D1006"/>
     <w:multiLevelType w:val="hybridMultilevel"/>
@@ -1239,8 +3064,307 @@
       </w:pPr>
     </w:lvl>
   </w:abstractNum>
+  <w:abstractNum w:abstractNumId="1">
+    <w:nsid w:val="32714A69"/>
+    <w:multiLevelType w:val="hybridMultilevel"/>
+    <w:tmpl w:val="0DFCD5DC"/>
+    <w:lvl w:ilvl="0" w:tplc="040C000F">
+      <w:start w:val="1"/>
+      <w:numFmt w:val="decimal"/>
+      <w:lvlText w:val="%1."/>
+      <w:lvlJc w:val="left"/>
+      <w:pPr>
+        <w:ind w:left="720" w:hanging="360"/>
+      </w:pPr>
+      <w:rPr>
+        <w:rFonts w:hint="default"/>
+      </w:rPr>
+    </w:lvl>
+    <w:lvl w:ilvl="1" w:tplc="040C0019" w:tentative="1">
+      <w:start w:val="1"/>
+      <w:numFmt w:val="lowerLetter"/>
+      <w:lvlText w:val="%2."/>
+      <w:lvlJc w:val="left"/>
+      <w:pPr>
+        <w:ind w:left="1440" w:hanging="360"/>
+      </w:pPr>
+    </w:lvl>
+    <w:lvl w:ilvl="2" w:tplc="040C001B" w:tentative="1">
+      <w:start w:val="1"/>
+      <w:numFmt w:val="lowerRoman"/>
+      <w:lvlText w:val="%3."/>
+      <w:lvlJc w:val="right"/>
+      <w:pPr>
+        <w:ind w:left="2160" w:hanging="180"/>
+      </w:pPr>
+    </w:lvl>
+    <w:lvl w:ilvl="3" w:tplc="040C000F" w:tentative="1">
+      <w:start w:val="1"/>
+      <w:numFmt w:val="decimal"/>
+      <w:lvlText w:val="%4."/>
+      <w:lvlJc w:val="left"/>
+      <w:pPr>
+        <w:ind w:left="2880" w:hanging="360"/>
+      </w:pPr>
+    </w:lvl>
+    <w:lvl w:ilvl="4" w:tplc="040C0019" w:tentative="1">
+      <w:start w:val="1"/>
+      <w:numFmt w:val="lowerLetter"/>
+      <w:lvlText w:val="%5."/>
+      <w:lvlJc w:val="left"/>
+      <w:pPr>
+        <w:ind w:left="3600" w:hanging="360"/>
+      </w:pPr>
+    </w:lvl>
+    <w:lvl w:ilvl="5" w:tplc="040C001B" w:tentative="1">
+      <w:start w:val="1"/>
+      <w:numFmt w:val="lowerRoman"/>
+      <w:lvlText w:val="%6."/>
+      <w:lvlJc w:val="right"/>
+      <w:pPr>
+        <w:ind w:left="4320" w:hanging="180"/>
+      </w:pPr>
+    </w:lvl>
+    <w:lvl w:ilvl="6" w:tplc="040C000F" w:tentative="1">
+      <w:start w:val="1"/>
+      <w:numFmt w:val="decimal"/>
+      <w:lvlText w:val="%7."/>
+      <w:lvlJc w:val="left"/>
+      <w:pPr>
+        <w:ind w:left="5040" w:hanging="360"/>
+      </w:pPr>
+    </w:lvl>
+    <w:lvl w:ilvl="7" w:tplc="040C0019" w:tentative="1">
+      <w:start w:val="1"/>
+      <w:numFmt w:val="lowerLetter"/>
+      <w:lvlText w:val="%8."/>
+      <w:lvlJc w:val="left"/>
+      <w:pPr>
+        <w:ind w:left="5760" w:hanging="360"/>
+      </w:pPr>
+    </w:lvl>
+    <w:lvl w:ilvl="8" w:tplc="040C001B" w:tentative="1">
+      <w:start w:val="1"/>
+      <w:numFmt w:val="lowerRoman"/>
+      <w:lvlText w:val="%9."/>
+      <w:lvlJc w:val="right"/>
+      <w:pPr>
+        <w:ind w:left="6480" w:hanging="180"/>
+      </w:pPr>
+    </w:lvl>
+  </w:abstractNum>
+  <w:abstractNum w:abstractNumId="2">
+    <w:nsid w:val="506F79FE"/>
+    <w:multiLevelType w:val="hybridMultilevel"/>
+    <w:tmpl w:val="118A5066"/>
+    <w:lvl w:ilvl="0" w:tplc="040C000F">
+      <w:start w:val="1"/>
+      <w:numFmt w:val="decimal"/>
+      <w:lvlText w:val="%1."/>
+      <w:lvlJc w:val="left"/>
+      <w:pPr>
+        <w:ind w:left="720" w:hanging="360"/>
+      </w:pPr>
+      <w:rPr>
+        <w:rFonts w:hint="default"/>
+      </w:rPr>
+    </w:lvl>
+    <w:lvl w:ilvl="1" w:tplc="040C0019" w:tentative="1">
+      <w:start w:val="1"/>
+      <w:numFmt w:val="lowerLetter"/>
+      <w:lvlText w:val="%2."/>
+      <w:lvlJc w:val="left"/>
+      <w:pPr>
+        <w:ind w:left="1440" w:hanging="360"/>
+      </w:pPr>
+    </w:lvl>
+    <w:lvl w:ilvl="2" w:tplc="040C001B" w:tentative="1">
+      <w:start w:val="1"/>
+      <w:numFmt w:val="lowerRoman"/>
+      <w:lvlText w:val="%3."/>
+      <w:lvlJc w:val="right"/>
+      <w:pPr>
+        <w:ind w:left="2160" w:hanging="180"/>
+      </w:pPr>
+    </w:lvl>
+    <w:lvl w:ilvl="3" w:tplc="040C000F" w:tentative="1">
+      <w:start w:val="1"/>
+      <w:numFmt w:val="decimal"/>
+      <w:lvlText w:val="%4."/>
+      <w:lvlJc w:val="left"/>
+      <w:pPr>
+        <w:ind w:left="2880" w:hanging="360"/>
+      </w:pPr>
+    </w:lvl>
+    <w:lvl w:ilvl="4" w:tplc="040C0019" w:tentative="1">
+      <w:start w:val="1"/>
+      <w:numFmt w:val="lowerLetter"/>
+      <w:lvlText w:val="%5."/>
+      <w:lvlJc w:val="left"/>
+      <w:pPr>
+        <w:ind w:left="3600" w:hanging="360"/>
+      </w:pPr>
+    </w:lvl>
+    <w:lvl w:ilvl="5" w:tplc="040C001B" w:tentative="1">
+      <w:start w:val="1"/>
+      <w:numFmt w:val="lowerRoman"/>
+      <w:lvlText w:val="%6."/>
+      <w:lvlJc w:val="right"/>
+      <w:pPr>
+        <w:ind w:left="4320" w:hanging="180"/>
+      </w:pPr>
+    </w:lvl>
+    <w:lvl w:ilvl="6" w:tplc="040C000F" w:tentative="1">
+      <w:start w:val="1"/>
+      <w:numFmt w:val="decimal"/>
+      <w:lvlText w:val="%7."/>
+      <w:lvlJc w:val="left"/>
+      <w:pPr>
+        <w:ind w:left="5040" w:hanging="360"/>
+      </w:pPr>
+    </w:lvl>
+    <w:lvl w:ilvl="7" w:tplc="040C0019" w:tentative="1">
+      <w:start w:val="1"/>
+      <w:numFmt w:val="lowerLetter"/>
+      <w:lvlText w:val="%8."/>
+      <w:lvlJc w:val="left"/>
+      <w:pPr>
+        <w:ind w:left="5760" w:hanging="360"/>
+      </w:pPr>
+    </w:lvl>
+    <w:lvl w:ilvl="8" w:tplc="040C001B" w:tentative="1">
+      <w:start w:val="1"/>
+      <w:numFmt w:val="lowerRoman"/>
+      <w:lvlText w:val="%9."/>
+      <w:lvlJc w:val="right"/>
+      <w:pPr>
+        <w:ind w:left="6480" w:hanging="180"/>
+      </w:pPr>
+    </w:lvl>
+  </w:abstractNum>
+  <w:abstractNum w:abstractNumId="3">
+    <w:nsid w:val="7D0905B4"/>
+    <w:multiLevelType w:val="hybridMultilevel"/>
+    <w:tmpl w:val="81E2523E"/>
+    <w:lvl w:ilvl="0" w:tplc="2034C344">
+      <w:numFmt w:val="bullet"/>
+      <w:lvlText w:val="-"/>
+      <w:lvlJc w:val="left"/>
+      <w:pPr>
+        <w:ind w:left="720" w:hanging="360"/>
+      </w:pPr>
+      <w:rPr>
+        <w:rFonts w:ascii="Calibri" w:eastAsiaTheme="minorHAnsi" w:hAnsi="Calibri" w:cstheme="minorBidi" w:hint="default"/>
+      </w:rPr>
+    </w:lvl>
+    <w:lvl w:ilvl="1" w:tplc="040C0003" w:tentative="1">
+      <w:start w:val="1"/>
+      <w:numFmt w:val="bullet"/>
+      <w:lvlText w:val="o"/>
+      <w:lvlJc w:val="left"/>
+      <w:pPr>
+        <w:ind w:left="1440" w:hanging="360"/>
+      </w:pPr>
+      <w:rPr>
+        <w:rFonts w:ascii="Courier New" w:hAnsi="Courier New" w:hint="default"/>
+      </w:rPr>
+    </w:lvl>
+    <w:lvl w:ilvl="2" w:tplc="040C0005" w:tentative="1">
+      <w:start w:val="1"/>
+      <w:numFmt w:val="bullet"/>
+      <w:lvlText w:val=""/>
+      <w:lvlJc w:val="left"/>
+      <w:pPr>
+        <w:ind w:left="2160" w:hanging="360"/>
+      </w:pPr>
+      <w:rPr>
+        <w:rFonts w:ascii="Wingdings" w:hAnsi="Wingdings" w:hint="default"/>
+      </w:rPr>
+    </w:lvl>
+    <w:lvl w:ilvl="3" w:tplc="040C0001" w:tentative="1">
+      <w:start w:val="1"/>
+      <w:numFmt w:val="bullet"/>
+      <w:lvlText w:val=""/>
+      <w:lvlJc w:val="left"/>
+      <w:pPr>
+        <w:ind w:left="2880" w:hanging="360"/>
+      </w:pPr>
+      <w:rPr>
+        <w:rFonts w:ascii="Symbol" w:hAnsi="Symbol" w:hint="default"/>
+      </w:rPr>
+    </w:lvl>
+    <w:lvl w:ilvl="4" w:tplc="040C0003" w:tentative="1">
+      <w:start w:val="1"/>
+      <w:numFmt w:val="bullet"/>
+      <w:lvlText w:val="o"/>
+      <w:lvlJc w:val="left"/>
+      <w:pPr>
+        <w:ind w:left="3600" w:hanging="360"/>
+      </w:pPr>
+      <w:rPr>
+        <w:rFonts w:ascii="Courier New" w:hAnsi="Courier New" w:hint="default"/>
+      </w:rPr>
+    </w:lvl>
+    <w:lvl w:ilvl="5" w:tplc="040C0005" w:tentative="1">
+      <w:start w:val="1"/>
+      <w:numFmt w:val="bullet"/>
+      <w:lvlText w:val=""/>
+      <w:lvlJc w:val="left"/>
+      <w:pPr>
+        <w:ind w:left="4320" w:hanging="360"/>
+      </w:pPr>
+      <w:rPr>
+        <w:rFonts w:ascii="Wingdings" w:hAnsi="Wingdings" w:hint="default"/>
+      </w:rPr>
+    </w:lvl>
+    <w:lvl w:ilvl="6" w:tplc="040C0001" w:tentative="1">
+      <w:start w:val="1"/>
+      <w:numFmt w:val="bullet"/>
+      <w:lvlText w:val=""/>
+      <w:lvlJc w:val="left"/>
+      <w:pPr>
+        <w:ind w:left="5040" w:hanging="360"/>
+      </w:pPr>
+      <w:rPr>
+        <w:rFonts w:ascii="Symbol" w:hAnsi="Symbol" w:hint="default"/>
+      </w:rPr>
+    </w:lvl>
+    <w:lvl w:ilvl="7" w:tplc="040C0003" w:tentative="1">
+      <w:start w:val="1"/>
+      <w:numFmt w:val="bullet"/>
+      <w:lvlText w:val="o"/>
+      <w:lvlJc w:val="left"/>
+      <w:pPr>
+        <w:ind w:left="5760" w:hanging="360"/>
+      </w:pPr>
+      <w:rPr>
+        <w:rFonts w:ascii="Courier New" w:hAnsi="Courier New" w:hint="default"/>
+      </w:rPr>
+    </w:lvl>
+    <w:lvl w:ilvl="8" w:tplc="040C0005" w:tentative="1">
+      <w:start w:val="1"/>
+      <w:numFmt w:val="bullet"/>
+      <w:lvlText w:val=""/>
+      <w:lvlJc w:val="left"/>
+      <w:pPr>
+        <w:ind w:left="6480" w:hanging="360"/>
+      </w:pPr>
+      <w:rPr>
+        <w:rFonts w:ascii="Wingdings" w:hAnsi="Wingdings" w:hint="default"/>
+      </w:rPr>
+    </w:lvl>
+  </w:abstractNum>
   <w:num w:numId="1">
     <w:abstractNumId w:val="0"/>
+  </w:num>
+  <w:num w:numId="2">
+    <w:abstractNumId w:val="3"/>
+  </w:num>
+  <w:num w:numId="3">
+    <w:abstractNumId w:val="1"/>
+  </w:num>
+  <w:num w:numId="4">
+    <w:abstractNumId w:val="2"/>
   </w:num>
 </w:numbering>
 </file>
@@ -1262,7 +3386,7 @@
       </w:pPr>
     </w:pPrDefault>
   </w:docDefaults>
-  <w:latentStyles w:defLockedState="0" w:defUIPriority="99" w:defSemiHidden="1" w:defUnhideWhenUsed="1" w:defQFormat="0" w:count="267">
+  <w:latentStyles w:defLockedState="0" w:defUIPriority="99" w:defSemiHidden="1" w:defUnhideWhenUsed="1" w:defQFormat="0" w:count="276">
     <w:lsdException w:name="Normal" w:semiHidden="0" w:uiPriority="0" w:unhideWhenUsed="0" w:qFormat="1"/>
     <w:lsdException w:name="heading 1" w:semiHidden="0" w:uiPriority="9" w:unhideWhenUsed="0" w:qFormat="1"/>
     <w:lsdException w:name="heading 2" w:uiPriority="9" w:qFormat="1"/>
@@ -1434,7 +3558,6 @@
     <w:next w:val="Normal"/>
     <w:link w:val="Titre2Car"/>
     <w:uiPriority w:val="9"/>
-    <w:semiHidden/>
     <w:unhideWhenUsed/>
     <w:qFormat/>
     <w:rsid w:val="00E04EF9"/>
@@ -1453,10 +3576,31 @@
       <w:szCs w:val="26"/>
     </w:rPr>
   </w:style>
+  <w:style w:type="paragraph" w:styleId="Titre3">
+    <w:name w:val="heading 3"/>
+    <w:basedOn w:val="Normal"/>
+    <w:next w:val="Normal"/>
+    <w:link w:val="Titre3Car"/>
+    <w:uiPriority w:val="9"/>
+    <w:unhideWhenUsed/>
+    <w:qFormat/>
+    <w:rsid w:val="00670762"/>
+    <w:pPr>
+      <w:keepNext/>
+      <w:keepLines/>
+      <w:spacing w:before="200" w:after="0"/>
+      <w:outlineLvl w:val="2"/>
+    </w:pPr>
+    <w:rPr>
+      <w:rFonts w:asciiTheme="majorHAnsi" w:eastAsiaTheme="majorEastAsia" w:hAnsiTheme="majorHAnsi" w:cstheme="majorBidi"/>
+      <w:b/>
+      <w:bCs/>
+      <w:color w:val="4F81BD" w:themeColor="accent1"/>
+    </w:rPr>
+  </w:style>
   <w:style w:type="character" w:default="1" w:styleId="Policepardfaut">
     <w:name w:val="Default Paragraph Font"/>
     <w:uiPriority w:val="1"/>
-    <w:semiHidden/>
     <w:unhideWhenUsed/>
   </w:style>
   <w:style w:type="table" w:default="1" w:styleId="TableauNormal">
@@ -1705,7 +3849,6 @@
     <w:basedOn w:val="Policepardfaut"/>
     <w:link w:val="Titre2"/>
     <w:uiPriority w:val="9"/>
-    <w:semiHidden/>
     <w:rsid w:val="00E04EF9"/>
     <w:rPr>
       <w:rFonts w:asciiTheme="majorHAnsi" w:eastAsiaTheme="majorEastAsia" w:hAnsiTheme="majorHAnsi" w:cstheme="majorBidi"/>
@@ -1716,11 +3859,35 @@
       <w:szCs w:val="26"/>
     </w:rPr>
   </w:style>
+  <w:style w:type="paragraph" w:styleId="Paragraphedeliste">
+    <w:name w:val="List Paragraph"/>
+    <w:basedOn w:val="Normal"/>
+    <w:uiPriority w:val="34"/>
+    <w:qFormat/>
+    <w:rsid w:val="00B20FC2"/>
+    <w:pPr>
+      <w:ind w:left="720"/>
+      <w:contextualSpacing/>
+    </w:pPr>
+  </w:style>
+  <w:style w:type="character" w:customStyle="1" w:styleId="Titre3Car">
+    <w:name w:val="Titre 3 Car"/>
+    <w:basedOn w:val="Policepardfaut"/>
+    <w:link w:val="Titre3"/>
+    <w:uiPriority w:val="9"/>
+    <w:rsid w:val="00670762"/>
+    <w:rPr>
+      <w:rFonts w:asciiTheme="majorHAnsi" w:eastAsiaTheme="majorEastAsia" w:hAnsiTheme="majorHAnsi" w:cstheme="majorBidi"/>
+      <w:b/>
+      <w:bCs/>
+      <w:color w:val="4F81BD" w:themeColor="accent1"/>
+    </w:rPr>
+  </w:style>
 </w:styles>
 </file>
 
 <file path=word/stylesWithEffects.xml><?xml version="1.0" encoding="utf-8"?>
-<w:styles xmlns:wpc="http://schemas.microsoft.com/office/word/2010/wordprocessingCanvas" xmlns:mc="http://schemas.openxmlformats.org/markup-compatibility/2006" xmlns:o="urn:schemas-microsoft-com:office:office" xmlns:r="http://schemas.openxmlformats.org/officeDocument/2006/relationships" xmlns:m="http://schemas.openxmlformats.org/officeDocument/2006/math" xmlns:v="urn:schemas-microsoft-com:vml" xmlns:wp14="http://schemas.microsoft.com/office/word/2010/wordprocessingDrawing" xmlns:wp="http://schemas.openxmlformats.org/drawingml/2006/wordprocessingDrawing" xmlns:w10="urn:schemas-microsoft-com:office:word" xmlns:w="http://schemas.openxmlformats.org/wordprocessingml/2006/main" xmlns:w14="http://schemas.microsoft.com/office/word/2010/wordml" xmlns:wpg="http://schemas.microsoft.com/office/word/2010/wordprocessingGroup" xmlns:wpi="http://schemas.microsoft.com/office/word/2010/wordprocessingInk" xmlns:wne="http://schemas.microsoft.com/office/word/2006/wordml" xmlns:wps="http://schemas.microsoft.com/office/word/2010/wordprocessingShape" mc:Ignorable="w14 wp14">
+<w:styles xmlns:wpc="http://schemas.microsoft.com/office/word/2010/wordprocessingCanvas" xmlns:mo="http://schemas.microsoft.com/office/mac/office/2008/main" xmlns:mc="http://schemas.openxmlformats.org/markup-compatibility/2006" xmlns:mv="urn:schemas-microsoft-com:mac:vml" xmlns:o="urn:schemas-microsoft-com:office:office" xmlns:r="http://schemas.openxmlformats.org/officeDocument/2006/relationships" xmlns:m="http://schemas.openxmlformats.org/officeDocument/2006/math" xmlns:v="urn:schemas-microsoft-com:vml" xmlns:wp14="http://schemas.microsoft.com/office/word/2010/wordprocessingDrawing" xmlns:wp="http://schemas.openxmlformats.org/drawingml/2006/wordprocessingDrawing" xmlns:w10="urn:schemas-microsoft-com:office:word" xmlns:w="http://schemas.openxmlformats.org/wordprocessingml/2006/main" xmlns:w14="http://schemas.microsoft.com/office/word/2010/wordml" xmlns:wpg="http://schemas.microsoft.com/office/word/2010/wordprocessingGroup" xmlns:wpi="http://schemas.microsoft.com/office/word/2010/wordprocessingInk" xmlns:wne="http://schemas.microsoft.com/office/word/2006/wordml" xmlns:wps="http://schemas.microsoft.com/office/word/2010/wordprocessingShape" mc:Ignorable="w14 wp14">
   <w:docDefaults>
     <w:rPrDefault>
       <w:rPr>
@@ -1736,7 +3903,7 @@
       </w:pPr>
     </w:pPrDefault>
   </w:docDefaults>
-  <w:latentStyles w:defLockedState="0" w:defUIPriority="99" w:defSemiHidden="1" w:defUnhideWhenUsed="1" w:defQFormat="0" w:count="267">
+  <w:latentStyles w:defLockedState="0" w:defUIPriority="99" w:defSemiHidden="1" w:defUnhideWhenUsed="1" w:defQFormat="0" w:count="276">
     <w:lsdException w:name="Normal" w:semiHidden="0" w:uiPriority="0" w:unhideWhenUsed="0" w:qFormat="1"/>
     <w:lsdException w:name="heading 1" w:semiHidden="0" w:uiPriority="9" w:unhideWhenUsed="0" w:qFormat="1"/>
     <w:lsdException w:name="heading 2" w:uiPriority="9" w:qFormat="1"/>
@@ -1908,7 +4075,6 @@
     <w:next w:val="Normal"/>
     <w:link w:val="Titre2Car"/>
     <w:uiPriority w:val="9"/>
-    <w:semiHidden/>
     <w:unhideWhenUsed/>
     <w:qFormat/>
     <w:rsid w:val="00E04EF9"/>
@@ -1927,10 +4093,31 @@
       <w:szCs w:val="26"/>
     </w:rPr>
   </w:style>
+  <w:style w:type="paragraph" w:styleId="Titre3">
+    <w:name w:val="heading 3"/>
+    <w:basedOn w:val="Normal"/>
+    <w:next w:val="Normal"/>
+    <w:link w:val="Titre3Car"/>
+    <w:uiPriority w:val="9"/>
+    <w:unhideWhenUsed/>
+    <w:qFormat/>
+    <w:rsid w:val="00670762"/>
+    <w:pPr>
+      <w:keepNext/>
+      <w:keepLines/>
+      <w:spacing w:before="200" w:after="0"/>
+      <w:outlineLvl w:val="2"/>
+    </w:pPr>
+    <w:rPr>
+      <w:rFonts w:asciiTheme="majorHAnsi" w:eastAsiaTheme="majorEastAsia" w:hAnsiTheme="majorHAnsi" w:cstheme="majorBidi"/>
+      <w:b/>
+      <w:bCs/>
+      <w:color w:val="4F81BD" w:themeColor="accent1"/>
+    </w:rPr>
+  </w:style>
   <w:style w:type="character" w:default="1" w:styleId="Policepardfaut">
     <w:name w:val="Default Paragraph Font"/>
     <w:uiPriority w:val="1"/>
-    <w:semiHidden/>
     <w:unhideWhenUsed/>
   </w:style>
   <w:style w:type="table" w:default="1" w:styleId="TableauNormal">
@@ -2179,7 +4366,6 @@
     <w:basedOn w:val="Policepardfaut"/>
     <w:link w:val="Titre2"/>
     <w:uiPriority w:val="9"/>
-    <w:semiHidden/>
     <w:rsid w:val="00E04EF9"/>
     <w:rPr>
       <w:rFonts w:asciiTheme="majorHAnsi" w:eastAsiaTheme="majorEastAsia" w:hAnsiTheme="majorHAnsi" w:cstheme="majorBidi"/>
@@ -2190,11 +4376,35 @@
       <w:szCs w:val="26"/>
     </w:rPr>
   </w:style>
+  <w:style w:type="paragraph" w:styleId="Paragraphedeliste">
+    <w:name w:val="List Paragraph"/>
+    <w:basedOn w:val="Normal"/>
+    <w:uiPriority w:val="34"/>
+    <w:qFormat/>
+    <w:rsid w:val="00B20FC2"/>
+    <w:pPr>
+      <w:ind w:left="720"/>
+      <w:contextualSpacing/>
+    </w:pPr>
+  </w:style>
+  <w:style w:type="character" w:customStyle="1" w:styleId="Titre3Car">
+    <w:name w:val="Titre 3 Car"/>
+    <w:basedOn w:val="Policepardfaut"/>
+    <w:link w:val="Titre3"/>
+    <w:uiPriority w:val="9"/>
+    <w:rsid w:val="00670762"/>
+    <w:rPr>
+      <w:rFonts w:asciiTheme="majorHAnsi" w:eastAsiaTheme="majorEastAsia" w:hAnsiTheme="majorHAnsi" w:cstheme="majorBidi"/>
+      <w:b/>
+      <w:bCs/>
+      <w:color w:val="4F81BD" w:themeColor="accent1"/>
+    </w:rPr>
+  </w:style>
 </w:styles>
 </file>
 
 <file path=word/glossary/document.xml><?xml version="1.0" encoding="utf-8"?>
-<w:glossaryDocument xmlns:wpc="http://schemas.microsoft.com/office/word/2010/wordprocessingCanvas" xmlns:mc="http://schemas.openxmlformats.org/markup-compatibility/2006" xmlns:o="urn:schemas-microsoft-com:office:office" xmlns:r="http://schemas.openxmlformats.org/officeDocument/2006/relationships" xmlns:m="http://schemas.openxmlformats.org/officeDocument/2006/math" xmlns:v="urn:schemas-microsoft-com:vml" xmlns:wp14="http://schemas.microsoft.com/office/word/2010/wordprocessingDrawing" xmlns:wp="http://schemas.openxmlformats.org/drawingml/2006/wordprocessingDrawing" xmlns:w10="urn:schemas-microsoft-com:office:word" xmlns:w="http://schemas.openxmlformats.org/wordprocessingml/2006/main" xmlns:w14="http://schemas.microsoft.com/office/word/2010/wordml" xmlns:wpg="http://schemas.microsoft.com/office/word/2010/wordprocessingGroup" xmlns:wpi="http://schemas.microsoft.com/office/word/2010/wordprocessingInk" xmlns:wne="http://schemas.microsoft.com/office/word/2006/wordml" xmlns:wps="http://schemas.microsoft.com/office/word/2010/wordprocessingShape" mc:Ignorable="w14 wp14">
+<w:glossaryDocument xmlns:wpc="http://schemas.microsoft.com/office/word/2010/wordprocessingCanvas" xmlns:mo="http://schemas.microsoft.com/office/mac/office/2008/main" xmlns:mc="http://schemas.openxmlformats.org/markup-compatibility/2006" xmlns:mv="urn:schemas-microsoft-com:mac:vml" xmlns:o="urn:schemas-microsoft-com:office:office" xmlns:r="http://schemas.openxmlformats.org/officeDocument/2006/relationships" xmlns:m="http://schemas.openxmlformats.org/officeDocument/2006/math" xmlns:v="urn:schemas-microsoft-com:vml" xmlns:wp14="http://schemas.microsoft.com/office/word/2010/wordprocessingDrawing" xmlns:wp="http://schemas.openxmlformats.org/drawingml/2006/wordprocessingDrawing" xmlns:w10="urn:schemas-microsoft-com:office:word" xmlns:w="http://schemas.openxmlformats.org/wordprocessingml/2006/main" xmlns:w14="http://schemas.microsoft.com/office/word/2010/wordml" xmlns:wpg="http://schemas.microsoft.com/office/word/2010/wordprocessingGroup" xmlns:wpi="http://schemas.microsoft.com/office/word/2010/wordprocessingInk" xmlns:wne="http://schemas.microsoft.com/office/word/2006/wordml" xmlns:wps="http://schemas.microsoft.com/office/word/2010/wordprocessingShape" mc:Ignorable="w14 wp14">
   <w:docParts>
     <w:docPart>
       <w:docPartPr>
@@ -2258,58 +4468,6 @@
         </w:p>
       </w:docPartBody>
     </w:docPart>
-    <w:docPart>
-      <w:docPartPr>
-        <w:name w:val="5CB35725339C4051AF3E9B5EF46E552E"/>
-        <w:category>
-          <w:name w:val="Général"/>
-          <w:gallery w:val="placeholder"/>
-        </w:category>
-        <w:types>
-          <w:type w:val="bbPlcHdr"/>
-        </w:types>
-        <w:behaviors>
-          <w:behavior w:val="content"/>
-        </w:behaviors>
-        <w:guid w:val="{6338768D-EAF2-4CCD-B756-E0C0031E6E89}"/>
-      </w:docPartPr>
-      <w:docPartBody>
-        <w:p>
-          <w:pPr>
-            <w:pStyle w:val="5CB35725339C4051AF3E9B5EF46E552E"/>
-          </w:pPr>
-          <w:r>
-            <w:t>[Tapez le résumé du document ici. Il s’agit généralement d’une courte synthèse du document.]</w:t>
-          </w:r>
-        </w:p>
-      </w:docPartBody>
-    </w:docPart>
-    <w:docPart>
-      <w:docPartPr>
-        <w:name w:val="BDECB3E2D72D45D99EB813B4501C1EE7"/>
-        <w:category>
-          <w:name w:val="Général"/>
-          <w:gallery w:val="placeholder"/>
-        </w:category>
-        <w:types>
-          <w:type w:val="bbPlcHdr"/>
-        </w:types>
-        <w:behaviors>
-          <w:behavior w:val="content"/>
-        </w:behaviors>
-        <w:guid w:val="{C8699813-A9F7-446D-86F1-8D45F0CD7EB4}"/>
-      </w:docPartPr>
-      <w:docPartBody>
-        <w:p>
-          <w:pPr>
-            <w:pStyle w:val="BDECB3E2D72D45D99EB813B4501C1EE7"/>
-          </w:pPr>
-          <w:r>
-            <w:t>[Nom de l’auteur]</w:t>
-          </w:r>
-        </w:p>
-      </w:docPartBody>
-    </w:docPart>
   </w:docParts>
 </w:glossaryDocument>
 </file>
@@ -2319,30 +4477,70 @@
   <w:font w:name="Times New Roman">
     <w:panose1 w:val="02020603050405020304"/>
     <w:charset w:val="00"/>
-    <w:family w:val="roman"/>
+    <w:family w:val="auto"/>
     <w:pitch w:val="variable"/>
-    <w:sig w:usb0="E0002EFF" w:usb1="C0007843" w:usb2="00000009" w:usb3="00000000" w:csb0="000001FF" w:csb1="00000000"/>
+    <w:sig w:usb0="E0002AFF" w:usb1="C0007841" w:usb2="00000009" w:usb3="00000000" w:csb0="000001FF" w:csb1="00000000"/>
   </w:font>
   <w:font w:name="Calibri">
     <w:panose1 w:val="020F0502020204030204"/>
     <w:charset w:val="00"/>
-    <w:family w:val="swiss"/>
+    <w:family w:val="auto"/>
     <w:pitch w:val="variable"/>
-    <w:sig w:usb0="E00002FF" w:usb1="4000ACFF" w:usb2="00000001" w:usb3="00000000" w:csb0="0000019F" w:csb1="00000000"/>
+    <w:sig w:usb0="E10002FF" w:usb1="4000ACFF" w:usb2="00000009" w:usb3="00000000" w:csb0="0000019F" w:csb1="00000000"/>
+  </w:font>
+  <w:font w:name="Courier New">
+    <w:panose1 w:val="02070309020205020404"/>
+    <w:charset w:val="00"/>
+    <w:family w:val="auto"/>
+    <w:pitch w:val="variable"/>
+    <w:sig w:usb0="E0002AFF" w:usb1="C0007843" w:usb2="00000009" w:usb3="00000000" w:csb0="000001FF" w:csb1="00000000"/>
+  </w:font>
+  <w:font w:name="Wingdings">
+    <w:panose1 w:val="05000000000000000000"/>
+    <w:charset w:val="02"/>
+    <w:family w:val="auto"/>
+    <w:pitch w:val="variable"/>
+    <w:sig w:usb0="00000000" w:usb1="10000000" w:usb2="00000000" w:usb3="00000000" w:csb0="80000000" w:csb1="00000000"/>
+  </w:font>
+  <w:font w:name="Symbol">
+    <w:panose1 w:val="00000000000000000000"/>
+    <w:charset w:val="02"/>
+    <w:family w:val="auto"/>
+    <w:pitch w:val="variable"/>
+    <w:sig w:usb0="00000000" w:usb1="10000000" w:usb2="00000000" w:usb3="00000000" w:csb0="80000000" w:csb1="00000000"/>
   </w:font>
   <w:font w:name="Cambria">
     <w:panose1 w:val="02040503050406030204"/>
     <w:charset w:val="00"/>
-    <w:family w:val="roman"/>
+    <w:family w:val="auto"/>
     <w:pitch w:val="variable"/>
     <w:sig w:usb0="E00002FF" w:usb1="400004FF" w:usb2="00000000" w:usb3="00000000" w:csb0="0000019F" w:csb1="00000000"/>
+  </w:font>
+  <w:font w:name="ＭＳ ゴシック">
+    <w:charset w:val="4E"/>
+    <w:family w:val="auto"/>
+    <w:pitch w:val="variable"/>
+    <w:sig w:usb0="00000001" w:usb1="08070000" w:usb2="00000010" w:usb3="00000000" w:csb0="00020000" w:csb1="00000000"/>
+  </w:font>
+  <w:font w:name="ＭＳ 明朝">
+    <w:charset w:val="4E"/>
+    <w:family w:val="auto"/>
+    <w:pitch w:val="variable"/>
+    <w:sig w:usb0="00000001" w:usb1="08070000" w:usb2="00000010" w:usb3="00000000" w:csb0="00020000" w:csb1="00000000"/>
   </w:font>
   <w:font w:name="Tahoma">
     <w:panose1 w:val="020B0604030504040204"/>
     <w:charset w:val="00"/>
-    <w:family w:val="swiss"/>
+    <w:family w:val="auto"/>
     <w:pitch w:val="variable"/>
-    <w:sig w:usb0="E1002EFF" w:usb1="C000605B" w:usb2="00000029" w:usb3="00000000" w:csb0="000101FF" w:csb1="00000000"/>
+    <w:sig w:usb0="E1002AFF" w:usb1="C000605B" w:usb2="00000029" w:usb3="00000000" w:csb0="000101FF" w:csb1="00000000"/>
+  </w:font>
+  <w:font w:name="Arial">
+    <w:panose1 w:val="020B0604020202020204"/>
+    <w:charset w:val="00"/>
+    <w:family w:val="auto"/>
+    <w:pitch w:val="variable"/>
+    <w:sig w:usb0="E0002AFF" w:usb1="C0007843" w:usb2="00000009" w:usb3="00000000" w:csb0="000001FF" w:csb1="00000000"/>
   </w:font>
 </w:fonts>
 </file>
@@ -2363,7 +4561,9 @@
   <w:rsids>
     <w:rsidRoot w:val="00F50E65"/>
     <w:rsid w:val="0042690F"/>
+    <w:rsid w:val="005D4B11"/>
     <w:rsid w:val="00F50E65"/>
+    <w:rsid w:val="00F674B9"/>
   </w:rsids>
   <m:mathPr>
     <m:mathFont m:val="Cambria Math"/>
@@ -2378,8 +4578,9 @@
     <m:intLim m:val="subSup"/>
     <m:naryLim m:val="undOvr"/>
   </m:mathPr>
-  <w:themeFontLang w:val="fr-FR"/>
+  <w:themeFontLang w:val="fr-FR" w:eastAsia="ja-JP"/>
   <w:clrSchemeMapping w:bg1="light1" w:t1="dark1" w:bg2="light2" w:t2="dark2" w:accent1="accent1" w:accent2="accent2" w:accent3="accent3" w:accent4="accent4" w:accent5="accent5" w:accent6="accent6" w:hyperlink="hyperlink" w:followedHyperlink="followedHyperlink"/>
+  <w:doNotAutoCompressPictures/>
   <w:decimalSymbol w:val=","/>
   <w:listSeparator w:val=";"/>
 </w:settings>
@@ -2402,7 +4603,7 @@
       </w:pPr>
     </w:pPrDefault>
   </w:docDefaults>
-  <w:latentStyles w:defLockedState="0" w:defUIPriority="99" w:defSemiHidden="1" w:defUnhideWhenUsed="1" w:defQFormat="0" w:count="267">
+  <w:latentStyles w:defLockedState="0" w:defUIPriority="99" w:defSemiHidden="1" w:defUnhideWhenUsed="1" w:defQFormat="0" w:count="276">
     <w:lsdException w:name="Normal" w:semiHidden="0" w:uiPriority="0" w:unhideWhenUsed="0" w:qFormat="1"/>
     <w:lsdException w:name="heading 1" w:semiHidden="0" w:uiPriority="9" w:unhideWhenUsed="0" w:qFormat="1"/>
     <w:lsdException w:name="heading 2" w:uiPriority="9" w:qFormat="1"/>
@@ -2616,7 +4817,7 @@
 </file>
 
 <file path=word/glossary/stylesWithEffects.xml><?xml version="1.0" encoding="utf-8"?>
-<w:styles xmlns:wpc="http://schemas.microsoft.com/office/word/2010/wordprocessingCanvas" xmlns:mc="http://schemas.openxmlformats.org/markup-compatibility/2006" xmlns:o="urn:schemas-microsoft-com:office:office" xmlns:r="http://schemas.openxmlformats.org/officeDocument/2006/relationships" xmlns:m="http://schemas.openxmlformats.org/officeDocument/2006/math" xmlns:v="urn:schemas-microsoft-com:vml" xmlns:wp14="http://schemas.microsoft.com/office/word/2010/wordprocessingDrawing" xmlns:wp="http://schemas.openxmlformats.org/drawingml/2006/wordprocessingDrawing" xmlns:w10="urn:schemas-microsoft-com:office:word" xmlns:w="http://schemas.openxmlformats.org/wordprocessingml/2006/main" xmlns:w14="http://schemas.microsoft.com/office/word/2010/wordml" xmlns:wpg="http://schemas.microsoft.com/office/word/2010/wordprocessingGroup" xmlns:wpi="http://schemas.microsoft.com/office/word/2010/wordprocessingInk" xmlns:wne="http://schemas.microsoft.com/office/word/2006/wordml" xmlns:wps="http://schemas.microsoft.com/office/word/2010/wordprocessingShape" mc:Ignorable="w14 wp14">
+<w:styles xmlns:wpc="http://schemas.microsoft.com/office/word/2010/wordprocessingCanvas" xmlns:mo="http://schemas.microsoft.com/office/mac/office/2008/main" xmlns:mc="http://schemas.openxmlformats.org/markup-compatibility/2006" xmlns:mv="urn:schemas-microsoft-com:mac:vml" xmlns:o="urn:schemas-microsoft-com:office:office" xmlns:r="http://schemas.openxmlformats.org/officeDocument/2006/relationships" xmlns:m="http://schemas.openxmlformats.org/officeDocument/2006/math" xmlns:v="urn:schemas-microsoft-com:vml" xmlns:wp14="http://schemas.microsoft.com/office/word/2010/wordprocessingDrawing" xmlns:wp="http://schemas.openxmlformats.org/drawingml/2006/wordprocessingDrawing" xmlns:w10="urn:schemas-microsoft-com:office:word" xmlns:w="http://schemas.openxmlformats.org/wordprocessingml/2006/main" xmlns:w14="http://schemas.microsoft.com/office/word/2010/wordml" xmlns:wpg="http://schemas.microsoft.com/office/word/2010/wordprocessingGroup" xmlns:wpi="http://schemas.microsoft.com/office/word/2010/wordprocessingInk" xmlns:wne="http://schemas.microsoft.com/office/word/2006/wordml" xmlns:wps="http://schemas.microsoft.com/office/word/2010/wordprocessingShape" mc:Ignorable="w14 wp14">
   <w:docDefaults>
     <w:rPrDefault>
       <w:rPr>
@@ -2632,7 +4833,7 @@
       </w:pPr>
     </w:pPrDefault>
   </w:docDefaults>
-  <w:latentStyles w:defLockedState="0" w:defUIPriority="99" w:defSemiHidden="1" w:defUnhideWhenUsed="1" w:defQFormat="0" w:count="267">
+  <w:latentStyles w:defLockedState="0" w:defUIPriority="99" w:defSemiHidden="1" w:defUnhideWhenUsed="1" w:defQFormat="0" w:count="276">
     <w:lsdException w:name="Normal" w:semiHidden="0" w:uiPriority="0" w:unhideWhenUsed="0" w:qFormat="1"/>
     <w:lsdException w:name="heading 1" w:semiHidden="0" w:uiPriority="9" w:unhideWhenUsed="0" w:qFormat="1"/>
     <w:lsdException w:name="heading 2" w:uiPriority="9" w:qFormat="1"/>
@@ -2849,6 +5050,7 @@
 <w:webSettings xmlns:mc="http://schemas.openxmlformats.org/markup-compatibility/2006" xmlns:r="http://schemas.openxmlformats.org/officeDocument/2006/relationships" xmlns:w="http://schemas.openxmlformats.org/wordprocessingml/2006/main" xmlns:w14="http://schemas.microsoft.com/office/word/2010/wordml" mc:Ignorable="w14">
   <w:optimizeForBrowser/>
   <w:allowPNG/>
+  <w:doNotSaveAsSingleFile/>
 </w:webSettings>
 </file>
 
@@ -3140,7 +5342,7 @@
 <file path=customXml/item1.xml><?xml version="1.0" encoding="utf-8"?>
 <CoverPageProperties xmlns="http://schemas.microsoft.com/office/2006/coverPageProps">
   <PublishDate>2014-11-01T00:00:00</PublishDate>
-  <Abstract/>
+  <Abstract>Placement de machines virtuelles dans un centre de données alimenté par des énergies renouvelables.</Abstract>
   <CompanyAddress/>
   <CompanyPhone/>
   <CompanyFax/>
@@ -3161,7 +5363,7 @@
 </file>
 
 <file path=customXml/itemProps2.xml><?xml version="1.0" encoding="utf-8"?>
-<ds:datastoreItem xmlns:ds="http://schemas.openxmlformats.org/officeDocument/2006/customXml" ds:itemID="{4DEE601B-49A3-4AEE-9398-A96F94D079EB}">
+<ds:datastoreItem xmlns:ds="http://schemas.openxmlformats.org/officeDocument/2006/customXml" ds:itemID="{FFEED2F7-7DBE-DB4F-9979-82B342E98379}">
   <ds:schemaRefs>
     <ds:schemaRef ds:uri="http://schemas.openxmlformats.org/officeDocument/2006/bibliography"/>
   </ds:schemaRefs>

</xml_diff>